<commit_message>
Adding Ps 25 Burmester
</commit_message>
<xml_diff>
--- a/Psalms/025.docx
+++ b/Psalms/025.docx
@@ -1,6 +1,6 @@
 
 <file path=word/document.xml><?xml version="1.0" encoding="utf-8"?>
-<w:document xmlns:wpc="http://schemas.microsoft.com/office/word/2010/wordprocessingCanvas" xmlns:mo="http://schemas.microsoft.com/office/mac/office/2008/main" xmlns:mc="http://schemas.openxmlformats.org/markup-compatibility/2006" xmlns:mv="urn:schemas-microsoft-com:mac:vml" xmlns:o="urn:schemas-microsoft-com:office:office" xmlns:r="http://schemas.openxmlformats.org/officeDocument/2006/relationships" xmlns:m="http://schemas.openxmlformats.org/officeDocument/2006/math" xmlns:v="urn:schemas-microsoft-com:vml" xmlns:wp14="http://schemas.microsoft.com/office/word/2010/wordprocessingDrawing" xmlns:wp="http://schemas.openxmlformats.org/drawingml/2006/wordprocessingDrawing" xmlns:w10="urn:schemas-microsoft-com:office:word" xmlns:w="http://schemas.openxmlformats.org/wordprocessingml/2006/main" xmlns:w14="http://schemas.microsoft.com/office/word/2010/wordml" xmlns:w15="http://schemas.microsoft.com/office/word/2012/wordml" xmlns:wpg="http://schemas.microsoft.com/office/word/2010/wordprocessingGroup" xmlns:wpi="http://schemas.microsoft.com/office/word/2010/wordprocessingInk" xmlns:wne="http://schemas.microsoft.com/office/word/2006/wordml" xmlns:wps="http://schemas.microsoft.com/office/word/2010/wordprocessingShape" mc:Ignorable="w14 w15 wp14">
+<w:document xmlns:wpc="http://schemas.microsoft.com/office/word/2010/wordprocessingCanvas" xmlns:cx="http://schemas.microsoft.com/office/drawing/2014/chartex" xmlns:cx1="http://schemas.microsoft.com/office/drawing/2015/9/8/chartex" xmlns:cx2="http://schemas.microsoft.com/office/drawing/2015/10/21/chartex" xmlns:cx3="http://schemas.microsoft.com/office/drawing/2016/5/9/chartex" xmlns:cx4="http://schemas.microsoft.com/office/drawing/2016/5/10/chartex" xmlns:cx5="http://schemas.microsoft.com/office/drawing/2016/5/11/chartex" xmlns:cx6="http://schemas.microsoft.com/office/drawing/2016/5/12/chartex" xmlns:cx7="http://schemas.microsoft.com/office/drawing/2016/5/13/chartex" xmlns:cx8="http://schemas.microsoft.com/office/drawing/2016/5/14/chartex" xmlns:mc="http://schemas.openxmlformats.org/markup-compatibility/2006" xmlns:aink="http://schemas.microsoft.com/office/drawing/2016/ink" xmlns:am3d="http://schemas.microsoft.com/office/drawing/2017/model3d" xmlns:o="urn:schemas-microsoft-com:office:office" xmlns:r="http://schemas.openxmlformats.org/officeDocument/2006/relationships" xmlns:m="http://schemas.openxmlformats.org/officeDocument/2006/math" xmlns:v="urn:schemas-microsoft-com:vml" xmlns:wp14="http://schemas.microsoft.com/office/word/2010/wordprocessingDrawing" xmlns:wp="http://schemas.openxmlformats.org/drawingml/2006/wordprocessingDrawing" xmlns:w10="urn:schemas-microsoft-com:office:word" xmlns:w="http://schemas.openxmlformats.org/wordprocessingml/2006/main" xmlns:w14="http://schemas.microsoft.com/office/word/2010/wordml" xmlns:w15="http://schemas.microsoft.com/office/word/2012/wordml" xmlns:w16cid="http://schemas.microsoft.com/office/word/2016/wordml/cid" xmlns:w16se="http://schemas.microsoft.com/office/word/2015/wordml/symex" xmlns:wpg="http://schemas.microsoft.com/office/word/2010/wordprocessingGroup" xmlns:wpi="http://schemas.microsoft.com/office/word/2010/wordprocessingInk" xmlns:wne="http://schemas.microsoft.com/office/word/2006/wordml" xmlns:wps="http://schemas.microsoft.com/office/word/2010/wordprocessingShape" mc:Ignorable="w14 w15 w16se w16cid wp14">
   <w:body>
     <w:p>
       <w:pPr>
@@ -24,19 +24,21 @@
         <w:tblLook w:val="0420" w:firstRow="1" w:lastRow="0" w:firstColumn="0" w:lastColumn="0" w:noHBand="0" w:noVBand="1"/>
       </w:tblPr>
       <w:tblGrid>
-        <w:gridCol w:w="3649"/>
-        <w:gridCol w:w="3557"/>
-        <w:gridCol w:w="3633"/>
-        <w:gridCol w:w="3569"/>
-        <w:gridCol w:w="3604"/>
-        <w:gridCol w:w="3668"/>
-        <w:gridCol w:w="3668"/>
-        <w:gridCol w:w="3668"/>
+        <w:gridCol w:w="3053"/>
+        <w:gridCol w:w="2978"/>
+        <w:gridCol w:w="2218"/>
+        <w:gridCol w:w="2218"/>
+        <w:gridCol w:w="3042"/>
+        <w:gridCol w:w="2983"/>
+        <w:gridCol w:w="3018"/>
+        <w:gridCol w:w="3070"/>
+        <w:gridCol w:w="3372"/>
+        <w:gridCol w:w="3064"/>
       </w:tblGrid>
       <w:tr>
         <w:tc>
           <w:tcPr>
-            <w:tcW w:w="629" w:type="pct"/>
+            <w:tcW w:w="526" w:type="pct"/>
           </w:tcPr>
           <w:p>
             <w:r>
@@ -46,7 +48,7 @@
         </w:tc>
         <w:tc>
           <w:tcPr>
-            <w:tcW w:w="613" w:type="pct"/>
+            <w:tcW w:w="513" w:type="pct"/>
           </w:tcPr>
           <w:p>
             <w:r>
@@ -56,7 +58,34 @@
         </w:tc>
         <w:tc>
           <w:tcPr>
-            <w:tcW w:w="626" w:type="pct"/>
+            <w:tcW w:w="382" w:type="pct"/>
+          </w:tcPr>
+          <w:p>
+            <w:proofErr w:type="spellStart"/>
+            <w:r>
+              <w:t>Burmester</w:t>
+            </w:r>
+            <w:proofErr w:type="spellEnd"/>
+          </w:p>
+        </w:tc>
+        <w:tc>
+          <w:tcPr>
+            <w:tcW w:w="382" w:type="pct"/>
+          </w:tcPr>
+          <w:p>
+            <w:proofErr w:type="spellStart"/>
+            <w:r>
+              <w:t>Burmester</w:t>
+            </w:r>
+            <w:proofErr w:type="spellEnd"/>
+            <w:r>
+              <w:t>-modernized</w:t>
+            </w:r>
+          </w:p>
+        </w:tc>
+        <w:tc>
+          <w:tcPr>
+            <w:tcW w:w="524" w:type="pct"/>
           </w:tcPr>
           <w:p>
             <w:r>
@@ -66,7 +95,7 @@
         </w:tc>
         <w:tc>
           <w:tcPr>
-            <w:tcW w:w="615" w:type="pct"/>
+            <w:tcW w:w="514" w:type="pct"/>
           </w:tcPr>
           <w:p>
             <w:r>
@@ -76,7 +105,7 @@
         </w:tc>
         <w:tc>
           <w:tcPr>
-            <w:tcW w:w="621" w:type="pct"/>
+            <w:tcW w:w="520" w:type="pct"/>
           </w:tcPr>
           <w:p>
             <w:r>
@@ -86,7 +115,7 @@
         </w:tc>
         <w:tc>
           <w:tcPr>
-            <w:tcW w:w="632" w:type="pct"/>
+            <w:tcW w:w="529" w:type="pct"/>
           </w:tcPr>
           <w:p>
             <w:r>
@@ -96,7 +125,7 @@
         </w:tc>
         <w:tc>
           <w:tcPr>
-            <w:tcW w:w="632" w:type="pct"/>
+            <w:tcW w:w="581" w:type="pct"/>
           </w:tcPr>
           <w:p>
             <w:r>
@@ -106,7 +135,7 @@
         </w:tc>
         <w:tc>
           <w:tcPr>
-            <w:tcW w:w="632" w:type="pct"/>
+            <w:tcW w:w="528" w:type="pct"/>
           </w:tcPr>
           <w:p>
             <w:r>
@@ -118,7 +147,7 @@
       <w:tr>
         <w:tc>
           <w:tcPr>
-            <w:tcW w:w="629" w:type="pct"/>
+            <w:tcW w:w="526" w:type="pct"/>
           </w:tcPr>
           <w:p>
             <w:pPr>
@@ -136,7 +165,7 @@
         </w:tc>
         <w:tc>
           <w:tcPr>
-            <w:tcW w:w="613" w:type="pct"/>
+            <w:tcW w:w="513" w:type="pct"/>
           </w:tcPr>
           <w:p>
             <w:pPr>
@@ -154,13 +183,25 @@
         </w:tc>
         <w:tc>
           <w:tcPr>
-            <w:tcW w:w="626" w:type="pct"/>
+            <w:tcW w:w="382" w:type="pct"/>
           </w:tcPr>
           <w:p/>
         </w:tc>
         <w:tc>
           <w:tcPr>
-            <w:tcW w:w="615" w:type="pct"/>
+            <w:tcW w:w="382" w:type="pct"/>
+          </w:tcPr>
+          <w:p/>
+        </w:tc>
+        <w:tc>
+          <w:tcPr>
+            <w:tcW w:w="524" w:type="pct"/>
+          </w:tcPr>
+          <w:p/>
+        </w:tc>
+        <w:tc>
+          <w:tcPr>
+            <w:tcW w:w="514" w:type="pct"/>
           </w:tcPr>
           <w:p>
             <w:r>
@@ -170,7 +211,7 @@
         </w:tc>
         <w:tc>
           <w:tcPr>
-            <w:tcW w:w="621" w:type="pct"/>
+            <w:tcW w:w="520" w:type="pct"/>
           </w:tcPr>
           <w:p>
             <w:r>
@@ -180,7 +221,7 @@
         </w:tc>
         <w:tc>
           <w:tcPr>
-            <w:tcW w:w="632" w:type="pct"/>
+            <w:tcW w:w="529" w:type="pct"/>
           </w:tcPr>
           <w:p>
             <w:pPr>
@@ -193,7 +234,7 @@
         </w:tc>
         <w:tc>
           <w:tcPr>
-            <w:tcW w:w="632" w:type="pct"/>
+            <w:tcW w:w="581" w:type="pct"/>
           </w:tcPr>
           <w:p>
             <w:pPr>
@@ -236,7 +277,7 @@
         </w:tc>
         <w:tc>
           <w:tcPr>
-            <w:tcW w:w="632" w:type="pct"/>
+            <w:tcW w:w="528" w:type="pct"/>
           </w:tcPr>
           <w:p>
             <w:pPr>
@@ -266,7 +307,7 @@
       <w:tr>
         <w:tc>
           <w:tcPr>
-            <w:tcW w:w="629" w:type="pct"/>
+            <w:tcW w:w="526" w:type="pct"/>
           </w:tcPr>
           <w:p>
             <w:pPr>
@@ -306,7 +347,7 @@
         </w:tc>
         <w:tc>
           <w:tcPr>
-            <w:tcW w:w="613" w:type="pct"/>
+            <w:tcW w:w="513" w:type="pct"/>
           </w:tcPr>
           <w:p>
             <w:pPr>
@@ -351,7 +392,78 @@
         </w:tc>
         <w:tc>
           <w:tcPr>
-            <w:tcW w:w="626" w:type="pct"/>
+            <w:tcW w:w="382" w:type="pct"/>
+          </w:tcPr>
+          <w:p>
+            <w:pPr>
+              <w:spacing w:line="240" w:lineRule="auto"/>
+              <w:jc w:val="left"/>
+              <w:rPr>
+                <w:rFonts w:ascii="Times" w:eastAsia="Times New Roman" w:hAnsi="Times" w:cs="Times New Roman"/>
+                <w:color w:val="000000"/>
+                <w:sz w:val="27"/>
+                <w:szCs w:val="27"/>
+              </w:rPr>
+            </w:pPr>
+            <w:r>
+              <w:rPr>
+                <w:rFonts w:ascii="Times" w:eastAsia="Times New Roman" w:hAnsi="Times" w:cs="Times New Roman"/>
+                <w:color w:val="000000"/>
+                <w:sz w:val="27"/>
+                <w:szCs w:val="27"/>
+              </w:rPr>
+              <w:t xml:space="preserve">Judge me, Lord, for I have walked in mine integrity: I have </w:t>
+            </w:r>
+            <w:r>
+              <w:rPr>
+                <w:rFonts w:ascii="Times" w:eastAsia="Times New Roman" w:hAnsi="Times" w:cs="Times New Roman"/>
+                <w:i/>
+                <w:color w:val="000000"/>
+                <w:sz w:val="27"/>
+                <w:szCs w:val="27"/>
+              </w:rPr>
+              <w:t>trusted</w:t>
+            </w:r>
+            <w:r>
+              <w:rPr>
+                <w:rFonts w:ascii="Times" w:eastAsia="Times New Roman" w:hAnsi="Times" w:cs="Times New Roman"/>
+                <w:color w:val="000000"/>
+                <w:sz w:val="27"/>
+                <w:szCs w:val="27"/>
+              </w:rPr>
+              <w:t xml:space="preserve"> in the Lord: I shall not be sick.</w:t>
+            </w:r>
+          </w:p>
+        </w:tc>
+        <w:tc>
+          <w:tcPr>
+            <w:tcW w:w="382" w:type="pct"/>
+          </w:tcPr>
+          <w:p>
+            <w:pPr>
+              <w:spacing w:line="240" w:lineRule="auto"/>
+              <w:jc w:val="left"/>
+              <w:rPr>
+                <w:rFonts w:ascii="Times" w:eastAsia="Times New Roman" w:hAnsi="Times" w:cs="Times New Roman"/>
+                <w:color w:val="000000"/>
+                <w:sz w:val="27"/>
+                <w:szCs w:val="27"/>
+              </w:rPr>
+            </w:pPr>
+            <w:r>
+              <w:rPr>
+                <w:rFonts w:ascii="Times" w:eastAsia="Times New Roman" w:hAnsi="Times" w:cs="Times New Roman"/>
+                <w:color w:val="000000"/>
+                <w:sz w:val="27"/>
+                <w:szCs w:val="27"/>
+              </w:rPr>
+              <w:t>Judge me, Lord, for I have waned in my integrity: I have trusted in the Lord, [therefore] I will not be sick.</w:t>
+            </w:r>
+          </w:p>
+        </w:tc>
+        <w:tc>
+          <w:tcPr>
+            <w:tcW w:w="524" w:type="pct"/>
           </w:tcPr>
           <w:p>
             <w:pPr>
@@ -377,7 +489,7 @@
         </w:tc>
         <w:tc>
           <w:tcPr>
-            <w:tcW w:w="615" w:type="pct"/>
+            <w:tcW w:w="514" w:type="pct"/>
           </w:tcPr>
           <w:p>
             <w:r>
@@ -387,7 +499,7 @@
         </w:tc>
         <w:tc>
           <w:tcPr>
-            <w:tcW w:w="621" w:type="pct"/>
+            <w:tcW w:w="520" w:type="pct"/>
           </w:tcPr>
           <w:p>
             <w:r>
@@ -397,7 +509,7 @@
         </w:tc>
         <w:tc>
           <w:tcPr>
-            <w:tcW w:w="632" w:type="pct"/>
+            <w:tcW w:w="529" w:type="pct"/>
           </w:tcPr>
           <w:p>
             <w:pPr>
@@ -426,7 +538,7 @@
         </w:tc>
         <w:tc>
           <w:tcPr>
-            <w:tcW w:w="632" w:type="pct"/>
+            <w:tcW w:w="581" w:type="pct"/>
           </w:tcPr>
           <w:p>
             <w:pPr>
@@ -457,7 +569,7 @@
         </w:tc>
         <w:tc>
           <w:tcPr>
-            <w:tcW w:w="632" w:type="pct"/>
+            <w:tcW w:w="528" w:type="pct"/>
           </w:tcPr>
           <w:p>
             <w:pPr>
@@ -510,7 +622,7 @@
       <w:tr>
         <w:tc>
           <w:tcPr>
-            <w:tcW w:w="629" w:type="pct"/>
+            <w:tcW w:w="526" w:type="pct"/>
           </w:tcPr>
           <w:p>
             <w:pPr>
@@ -537,7 +649,7 @@
         </w:tc>
         <w:tc>
           <w:tcPr>
-            <w:tcW w:w="613" w:type="pct"/>
+            <w:tcW w:w="513" w:type="pct"/>
           </w:tcPr>
           <w:p>
             <w:pPr>
@@ -575,7 +687,88 @@
         </w:tc>
         <w:tc>
           <w:tcPr>
-            <w:tcW w:w="626" w:type="pct"/>
+            <w:tcW w:w="382" w:type="pct"/>
+          </w:tcPr>
+          <w:p>
+            <w:pPr>
+              <w:spacing w:line="240" w:lineRule="auto"/>
+              <w:jc w:val="left"/>
+              <w:rPr>
+                <w:rFonts w:ascii="Times" w:eastAsia="Times New Roman" w:hAnsi="Times" w:cs="Times New Roman"/>
+                <w:color w:val="000000"/>
+                <w:sz w:val="27"/>
+                <w:szCs w:val="27"/>
+              </w:rPr>
+            </w:pPr>
+            <w:r>
+              <w:rPr>
+                <w:rFonts w:ascii="Times" w:eastAsia="Times New Roman" w:hAnsi="Times" w:cs="Times New Roman"/>
+                <w:i/>
+                <w:color w:val="000000"/>
+                <w:sz w:val="27"/>
+                <w:szCs w:val="27"/>
+              </w:rPr>
+              <w:t>Prove</w:t>
+            </w:r>
+            <w:r>
+              <w:rPr>
+                <w:rFonts w:ascii="Times" w:eastAsia="Times New Roman" w:hAnsi="Times" w:cs="Times New Roman"/>
+                <w:color w:val="000000"/>
+                <w:sz w:val="27"/>
+                <w:szCs w:val="27"/>
+              </w:rPr>
+              <w:t xml:space="preserve"> me, Lord, and </w:t>
+            </w:r>
+            <w:r>
+              <w:rPr>
+                <w:rFonts w:ascii="Times" w:eastAsia="Times New Roman" w:hAnsi="Times" w:cs="Times New Roman"/>
+                <w:i/>
+                <w:color w:val="000000"/>
+                <w:sz w:val="27"/>
+                <w:szCs w:val="27"/>
+              </w:rPr>
+              <w:t>try</w:t>
+            </w:r>
+            <w:r>
+              <w:rPr>
+                <w:rFonts w:ascii="Times" w:eastAsia="Times New Roman" w:hAnsi="Times" w:cs="Times New Roman"/>
+                <w:color w:val="000000"/>
+                <w:sz w:val="27"/>
+                <w:szCs w:val="27"/>
+              </w:rPr>
+              <w:t xml:space="preserve"> me: set fire to my heart and my reins.</w:t>
+            </w:r>
+          </w:p>
+        </w:tc>
+        <w:tc>
+          <w:tcPr>
+            <w:tcW w:w="382" w:type="pct"/>
+          </w:tcPr>
+          <w:p>
+            <w:pPr>
+              <w:spacing w:line="240" w:lineRule="auto"/>
+              <w:jc w:val="left"/>
+              <w:rPr>
+                <w:rFonts w:ascii="Times" w:eastAsia="Times New Roman" w:hAnsi="Times" w:cs="Times New Roman"/>
+                <w:color w:val="000000"/>
+                <w:sz w:val="27"/>
+                <w:szCs w:val="27"/>
+              </w:rPr>
+            </w:pPr>
+            <w:r>
+              <w:rPr>
+                <w:rFonts w:ascii="Times" w:eastAsia="Times New Roman" w:hAnsi="Times" w:cs="Times New Roman"/>
+                <w:color w:val="000000"/>
+                <w:sz w:val="27"/>
+                <w:szCs w:val="27"/>
+              </w:rPr>
+              <w:t>Prove me, Lord, and try me; fire my heart and my reins.</w:t>
+            </w:r>
+          </w:p>
+        </w:tc>
+        <w:tc>
+          <w:tcPr>
+            <w:tcW w:w="524" w:type="pct"/>
           </w:tcPr>
           <w:p>
             <w:pPr>
@@ -601,7 +794,7 @@
         </w:tc>
         <w:tc>
           <w:tcPr>
-            <w:tcW w:w="615" w:type="pct"/>
+            <w:tcW w:w="514" w:type="pct"/>
           </w:tcPr>
           <w:p>
             <w:r>
@@ -611,7 +804,7 @@
         </w:tc>
         <w:tc>
           <w:tcPr>
-            <w:tcW w:w="621" w:type="pct"/>
+            <w:tcW w:w="520" w:type="pct"/>
           </w:tcPr>
           <w:p>
             <w:r>
@@ -621,7 +814,7 @@
         </w:tc>
         <w:tc>
           <w:tcPr>
-            <w:tcW w:w="632" w:type="pct"/>
+            <w:tcW w:w="529" w:type="pct"/>
           </w:tcPr>
           <w:p>
             <w:pPr>
@@ -650,7 +843,7 @@
         </w:tc>
         <w:tc>
           <w:tcPr>
-            <w:tcW w:w="632" w:type="pct"/>
+            <w:tcW w:w="581" w:type="pct"/>
           </w:tcPr>
           <w:p>
             <w:pPr>
@@ -692,7 +885,7 @@
         </w:tc>
         <w:tc>
           <w:tcPr>
-            <w:tcW w:w="632" w:type="pct"/>
+            <w:tcW w:w="528" w:type="pct"/>
           </w:tcPr>
           <w:p>
             <w:pPr>
@@ -745,7 +938,7 @@
       <w:tr>
         <w:tc>
           <w:tcPr>
-            <w:tcW w:w="629" w:type="pct"/>
+            <w:tcW w:w="526" w:type="pct"/>
           </w:tcPr>
           <w:p>
             <w:pPr>
@@ -784,13 +977,14 @@
         </w:tc>
         <w:tc>
           <w:tcPr>
-            <w:tcW w:w="613" w:type="pct"/>
+            <w:tcW w:w="513" w:type="pct"/>
           </w:tcPr>
           <w:p>
             <w:pPr>
               <w:pStyle w:val="EnglishHangNoCoptic"/>
             </w:pPr>
             <w:r>
+              <w:lastRenderedPageBreak/>
               <w:t xml:space="preserve">3 For </w:t>
             </w:r>
             <w:r>
@@ -823,7 +1017,60 @@
         </w:tc>
         <w:tc>
           <w:tcPr>
-            <w:tcW w:w="626" w:type="pct"/>
+            <w:tcW w:w="382" w:type="pct"/>
+          </w:tcPr>
+          <w:p>
+            <w:pPr>
+              <w:spacing w:line="240" w:lineRule="auto"/>
+              <w:jc w:val="left"/>
+              <w:rPr>
+                <w:rFonts w:ascii="Times" w:eastAsia="Times New Roman" w:hAnsi="Times" w:cs="Times New Roman"/>
+                <w:color w:val="000000"/>
+                <w:sz w:val="27"/>
+                <w:szCs w:val="27"/>
+              </w:rPr>
+            </w:pPr>
+            <w:r>
+              <w:rPr>
+                <w:rFonts w:ascii="Times" w:eastAsia="Times New Roman" w:hAnsi="Times" w:cs="Times New Roman"/>
+                <w:color w:val="000000"/>
+                <w:sz w:val="27"/>
+                <w:szCs w:val="27"/>
+              </w:rPr>
+              <w:lastRenderedPageBreak/>
+              <w:t>For Thy mercy is before mine eyes, and I have been pleased in Thy truth.</w:t>
+            </w:r>
+          </w:p>
+        </w:tc>
+        <w:tc>
+          <w:tcPr>
+            <w:tcW w:w="382" w:type="pct"/>
+          </w:tcPr>
+          <w:p>
+            <w:pPr>
+              <w:spacing w:line="240" w:lineRule="auto"/>
+              <w:jc w:val="left"/>
+              <w:rPr>
+                <w:rFonts w:ascii="Times" w:eastAsia="Times New Roman" w:hAnsi="Times" w:cs="Times New Roman"/>
+                <w:color w:val="000000"/>
+                <w:sz w:val="27"/>
+                <w:szCs w:val="27"/>
+              </w:rPr>
+            </w:pPr>
+            <w:r>
+              <w:rPr>
+                <w:rFonts w:ascii="Times" w:eastAsia="Times New Roman" w:hAnsi="Times" w:cs="Times New Roman"/>
+                <w:color w:val="000000"/>
+                <w:sz w:val="27"/>
+                <w:szCs w:val="27"/>
+              </w:rPr>
+              <w:t>For Your mercy is before my eyes, and I have been pleased in Your truth.</w:t>
+            </w:r>
+          </w:p>
+        </w:tc>
+        <w:tc>
+          <w:tcPr>
+            <w:tcW w:w="524" w:type="pct"/>
           </w:tcPr>
           <w:p>
             <w:pPr>
@@ -849,7 +1096,7 @@
         </w:tc>
         <w:tc>
           <w:tcPr>
-            <w:tcW w:w="615" w:type="pct"/>
+            <w:tcW w:w="514" w:type="pct"/>
           </w:tcPr>
           <w:p>
             <w:r>
@@ -859,7 +1106,7 @@
         </w:tc>
         <w:tc>
           <w:tcPr>
-            <w:tcW w:w="621" w:type="pct"/>
+            <w:tcW w:w="520" w:type="pct"/>
           </w:tcPr>
           <w:p>
             <w:r>
@@ -869,17 +1116,14 @@
         </w:tc>
         <w:tc>
           <w:tcPr>
-            <w:tcW w:w="632" w:type="pct"/>
+            <w:tcW w:w="529" w:type="pct"/>
           </w:tcPr>
           <w:p>
             <w:pPr>
               <w:pStyle w:val="EngIndEnd"/>
             </w:pPr>
             <w:r>
-              <w:t>.</w:t>
-            </w:r>
-            <w:r>
-              <w:t xml:space="preserve"> Because your mercy is before my eyes,</w:t>
+              <w:t>. Because your mercy is before my eyes,</w:t>
             </w:r>
           </w:p>
           <w:p>
@@ -887,13 +1131,17 @@
               <w:pStyle w:val="EngIndEnd"/>
             </w:pPr>
             <w:r>
-              <w:t>and I was pleased in your truth.</w:t>
-            </w:r>
-          </w:p>
-        </w:tc>
-        <w:tc>
-          <w:tcPr>
-            <w:tcW w:w="632" w:type="pct"/>
+              <w:t xml:space="preserve">and I was pleased in your </w:t>
+            </w:r>
+            <w:r>
+              <w:lastRenderedPageBreak/>
+              <w:t>truth.</w:t>
+            </w:r>
+          </w:p>
+        </w:tc>
+        <w:tc>
+          <w:tcPr>
+            <w:tcW w:w="581" w:type="pct"/>
           </w:tcPr>
           <w:p>
             <w:pPr>
@@ -913,6 +1161,7 @@
                 <w:szCs w:val="24"/>
                 <w:shd w:val="clear" w:color="auto" w:fill="FFFFFF"/>
               </w:rPr>
+              <w:lastRenderedPageBreak/>
               <w:t>For thy mercy is before mine eyes: and I am well pleased with thy truth.</w:t>
             </w:r>
           </w:p>
@@ -924,28 +1173,29 @@
         </w:tc>
         <w:tc>
           <w:tcPr>
-            <w:tcW w:w="632" w:type="pct"/>
-          </w:tcPr>
-          <w:p>
-            <w:pPr>
-              <w:spacing w:line="240" w:lineRule="auto"/>
-              <w:jc w:val="left"/>
-              <w:rPr>
-                <w:rFonts w:ascii="Tahoma" w:eastAsia="Times New Roman" w:hAnsi="Tahoma" w:cs="Tahoma"/>
-                <w:color w:val="2E1308"/>
-                <w:sz w:val="24"/>
-                <w:szCs w:val="24"/>
-                <w:shd w:val="clear" w:color="auto" w:fill="FFFFFF"/>
-              </w:rPr>
-            </w:pPr>
-            <w:r>
-              <w:rPr>
-                <w:rFonts w:ascii="Tahoma" w:eastAsia="Times New Roman" w:hAnsi="Tahoma" w:cs="Tahoma"/>
-                <w:color w:val="2E1308"/>
-                <w:sz w:val="24"/>
-                <w:szCs w:val="24"/>
-                <w:shd w:val="clear" w:color="auto" w:fill="FFFFFF"/>
-              </w:rPr>
+            <w:tcW w:w="528" w:type="pct"/>
+          </w:tcPr>
+          <w:p>
+            <w:pPr>
+              <w:spacing w:line="240" w:lineRule="auto"/>
+              <w:jc w:val="left"/>
+              <w:rPr>
+                <w:rFonts w:ascii="Tahoma" w:eastAsia="Times New Roman" w:hAnsi="Tahoma" w:cs="Tahoma"/>
+                <w:color w:val="2E1308"/>
+                <w:sz w:val="24"/>
+                <w:szCs w:val="24"/>
+                <w:shd w:val="clear" w:color="auto" w:fill="FFFFFF"/>
+              </w:rPr>
+            </w:pPr>
+            <w:r>
+              <w:rPr>
+                <w:rFonts w:ascii="Tahoma" w:eastAsia="Times New Roman" w:hAnsi="Tahoma" w:cs="Tahoma"/>
+                <w:color w:val="2E1308"/>
+                <w:sz w:val="24"/>
+                <w:szCs w:val="24"/>
+                <w:shd w:val="clear" w:color="auto" w:fill="FFFFFF"/>
+              </w:rPr>
+              <w:lastRenderedPageBreak/>
               <w:t>For Your mercy is before my eyes,</w:t>
             </w:r>
           </w:p>
@@ -977,7 +1227,7 @@
       <w:tr>
         <w:tc>
           <w:tcPr>
-            <w:tcW w:w="629" w:type="pct"/>
+            <w:tcW w:w="526" w:type="pct"/>
           </w:tcPr>
           <w:p>
             <w:pPr>
@@ -1004,14 +1254,13 @@
         </w:tc>
         <w:tc>
           <w:tcPr>
-            <w:tcW w:w="613" w:type="pct"/>
+            <w:tcW w:w="513" w:type="pct"/>
           </w:tcPr>
           <w:p>
             <w:pPr>
               <w:pStyle w:val="EnglishHangNoCoptic"/>
             </w:pPr>
             <w:r>
-              <w:lastRenderedPageBreak/>
               <w:t>4 I do not sit in frivolous gatherings,</w:t>
             </w:r>
           </w:p>
@@ -1021,11 +1270,7 @@
             </w:pPr>
             <w:r>
               <w:tab/>
-              <w:t xml:space="preserve">nor do I consort with </w:t>
-            </w:r>
-            <w:r>
-              <w:lastRenderedPageBreak/>
-              <w:t>lawbreakers.</w:t>
+              <w:t>nor do I consort with lawbreakers.</w:t>
             </w:r>
           </w:p>
           <w:p>
@@ -1036,7 +1281,70 @@
         </w:tc>
         <w:tc>
           <w:tcPr>
-            <w:tcW w:w="626" w:type="pct"/>
+            <w:tcW w:w="382" w:type="pct"/>
+          </w:tcPr>
+          <w:p>
+            <w:pPr>
+              <w:spacing w:line="240" w:lineRule="auto"/>
+              <w:jc w:val="left"/>
+              <w:rPr>
+                <w:rFonts w:ascii="Times" w:eastAsia="Times New Roman" w:hAnsi="Times" w:cs="Times New Roman"/>
+                <w:i/>
+                <w:color w:val="000000"/>
+                <w:sz w:val="27"/>
+                <w:szCs w:val="27"/>
+              </w:rPr>
+            </w:pPr>
+            <w:r>
+              <w:rPr>
+                <w:rFonts w:ascii="Times" w:eastAsia="Times New Roman" w:hAnsi="Times" w:cs="Times New Roman"/>
+                <w:color w:val="000000"/>
+                <w:sz w:val="27"/>
+                <w:szCs w:val="27"/>
+              </w:rPr>
+              <w:t xml:space="preserve">I have not sat with a vain assembly, and I shall not enter with </w:t>
+            </w:r>
+            <w:r>
+              <w:rPr>
+                <w:rFonts w:ascii="Times" w:eastAsia="Times New Roman" w:hAnsi="Times" w:cs="Times New Roman"/>
+                <w:i/>
+                <w:color w:val="000000"/>
+                <w:sz w:val="27"/>
+                <w:szCs w:val="27"/>
+              </w:rPr>
+              <w:t>transgressors.</w:t>
+            </w:r>
+          </w:p>
+        </w:tc>
+        <w:tc>
+          <w:tcPr>
+            <w:tcW w:w="382" w:type="pct"/>
+          </w:tcPr>
+          <w:p>
+            <w:pPr>
+              <w:spacing w:line="240" w:lineRule="auto"/>
+              <w:jc w:val="left"/>
+              <w:rPr>
+                <w:rFonts w:ascii="Times" w:eastAsia="Times New Roman" w:hAnsi="Times" w:cs="Times New Roman"/>
+                <w:color w:val="000000"/>
+                <w:sz w:val="27"/>
+                <w:szCs w:val="27"/>
+              </w:rPr>
+            </w:pPr>
+            <w:r>
+              <w:rPr>
+                <w:rFonts w:ascii="Times" w:eastAsia="Times New Roman" w:hAnsi="Times" w:cs="Times New Roman"/>
+                <w:color w:val="000000"/>
+                <w:sz w:val="27"/>
+                <w:szCs w:val="27"/>
+              </w:rPr>
+              <w:t>I have not sat in a vain assembly, and I will not eat with transgressors.</w:t>
+            </w:r>
+          </w:p>
+        </w:tc>
+        <w:tc>
+          <w:tcPr>
+            <w:tcW w:w="524" w:type="pct"/>
           </w:tcPr>
           <w:p>
             <w:pPr>
@@ -1055,7 +1363,6 @@
                 <w:sz w:val="27"/>
                 <w:szCs w:val="27"/>
               </w:rPr>
-              <w:lastRenderedPageBreak/>
               <w:t>I have not sat in the council of vanity, neither did I go in with breakers of the Law.</w:t>
             </w:r>
           </w:p>
@@ -1063,18 +1370,17 @@
         </w:tc>
         <w:tc>
           <w:tcPr>
-            <w:tcW w:w="615" w:type="pct"/>
-          </w:tcPr>
-          <w:p>
-            <w:r>
-              <w:lastRenderedPageBreak/>
+            <w:tcW w:w="514" w:type="pct"/>
+          </w:tcPr>
+          <w:p>
+            <w:r>
               <w:t>I have not sat with the council of vanity, nor shall I go in with them that transgress the law</w:t>
             </w:r>
           </w:p>
         </w:tc>
         <w:tc>
           <w:tcPr>
-            <w:tcW w:w="621" w:type="pct"/>
+            <w:tcW w:w="520" w:type="pct"/>
           </w:tcPr>
           <w:p>
             <w:r>
@@ -1084,7 +1390,7 @@
         </w:tc>
         <w:tc>
           <w:tcPr>
-            <w:tcW w:w="632" w:type="pct"/>
+            <w:tcW w:w="529" w:type="pct"/>
           </w:tcPr>
           <w:p>
             <w:pPr>
@@ -1099,11 +1405,7 @@
               <w:pStyle w:val="EngIndEnd"/>
             </w:pPr>
             <w:r>
-              <w:t xml:space="preserve">and with transgressors of the law I </w:t>
-            </w:r>
-            <w:r>
-              <w:lastRenderedPageBreak/>
-              <w:t>will not enter;</w:t>
+              <w:t>and with transgressors of the law I will not enter;</w:t>
             </w:r>
           </w:p>
           <w:p>
@@ -1114,7 +1416,7 @@
         </w:tc>
         <w:tc>
           <w:tcPr>
-            <w:tcW w:w="632" w:type="pct"/>
+            <w:tcW w:w="581" w:type="pct"/>
           </w:tcPr>
           <w:p>
             <w:pPr>
@@ -1134,8 +1436,29 @@
                 <w:szCs w:val="24"/>
                 <w:shd w:val="clear" w:color="auto" w:fill="FFFFFF"/>
               </w:rPr>
-              <w:lastRenderedPageBreak/>
-              <w:t>I have not sat with the council of vanity, and will in nowise enter in with transgressors.</w:t>
+              <w:t xml:space="preserve">I have not sat with the council of </w:t>
+            </w:r>
+            <w:proofErr w:type="gramStart"/>
+            <w:r>
+              <w:rPr>
+                <w:rFonts w:ascii="Tahoma" w:eastAsia="Times New Roman" w:hAnsi="Tahoma" w:cs="Tahoma"/>
+                <w:color w:val="2E1308"/>
+                <w:sz w:val="24"/>
+                <w:szCs w:val="24"/>
+                <w:shd w:val="clear" w:color="auto" w:fill="FFFFFF"/>
+              </w:rPr>
+              <w:t>vanity, and</w:t>
+            </w:r>
+            <w:proofErr w:type="gramEnd"/>
+            <w:r>
+              <w:rPr>
+                <w:rFonts w:ascii="Tahoma" w:eastAsia="Times New Roman" w:hAnsi="Tahoma" w:cs="Tahoma"/>
+                <w:color w:val="2E1308"/>
+                <w:sz w:val="24"/>
+                <w:szCs w:val="24"/>
+                <w:shd w:val="clear" w:color="auto" w:fill="FFFFFF"/>
+              </w:rPr>
+              <w:t xml:space="preserve"> will in nowise enter in with transgressors.</w:t>
             </w:r>
           </w:p>
           <w:p>
@@ -1146,29 +1469,28 @@
         </w:tc>
         <w:tc>
           <w:tcPr>
-            <w:tcW w:w="632" w:type="pct"/>
-          </w:tcPr>
-          <w:p>
-            <w:pPr>
-              <w:spacing w:line="240" w:lineRule="auto"/>
-              <w:jc w:val="left"/>
-              <w:rPr>
-                <w:rFonts w:ascii="Tahoma" w:eastAsia="Times New Roman" w:hAnsi="Tahoma" w:cs="Tahoma"/>
-                <w:color w:val="2E1308"/>
-                <w:sz w:val="24"/>
-                <w:szCs w:val="24"/>
-                <w:shd w:val="clear" w:color="auto" w:fill="FFFFFF"/>
-              </w:rPr>
-            </w:pPr>
-            <w:r>
-              <w:rPr>
-                <w:rFonts w:ascii="Tahoma" w:eastAsia="Times New Roman" w:hAnsi="Tahoma" w:cs="Tahoma"/>
-                <w:color w:val="2E1308"/>
-                <w:sz w:val="24"/>
-                <w:szCs w:val="24"/>
-                <w:shd w:val="clear" w:color="auto" w:fill="FFFFFF"/>
-              </w:rPr>
-              <w:lastRenderedPageBreak/>
+            <w:tcW w:w="528" w:type="pct"/>
+          </w:tcPr>
+          <w:p>
+            <w:pPr>
+              <w:spacing w:line="240" w:lineRule="auto"/>
+              <w:jc w:val="left"/>
+              <w:rPr>
+                <w:rFonts w:ascii="Tahoma" w:eastAsia="Times New Roman" w:hAnsi="Tahoma" w:cs="Tahoma"/>
+                <w:color w:val="2E1308"/>
+                <w:sz w:val="24"/>
+                <w:szCs w:val="24"/>
+                <w:shd w:val="clear" w:color="auto" w:fill="FFFFFF"/>
+              </w:rPr>
+            </w:pPr>
+            <w:r>
+              <w:rPr>
+                <w:rFonts w:ascii="Tahoma" w:eastAsia="Times New Roman" w:hAnsi="Tahoma" w:cs="Tahoma"/>
+                <w:color w:val="2E1308"/>
+                <w:sz w:val="24"/>
+                <w:szCs w:val="24"/>
+                <w:shd w:val="clear" w:color="auto" w:fill="FFFFFF"/>
+              </w:rPr>
               <w:t>I have not sat down with vain councils,</w:t>
             </w:r>
           </w:p>
@@ -1200,14 +1522,13 @@
       <w:tr>
         <w:tc>
           <w:tcPr>
-            <w:tcW w:w="629" w:type="pct"/>
+            <w:tcW w:w="526" w:type="pct"/>
           </w:tcPr>
           <w:p>
             <w:pPr>
               <w:pStyle w:val="EnglishHangNoCoptic"/>
             </w:pPr>
             <w:r>
-              <w:lastRenderedPageBreak/>
               <w:t>5 I hate the company of evildoers,</w:t>
             </w:r>
           </w:p>
@@ -1228,7 +1549,7 @@
         </w:tc>
         <w:tc>
           <w:tcPr>
-            <w:tcW w:w="613" w:type="pct"/>
+            <w:tcW w:w="513" w:type="pct"/>
           </w:tcPr>
           <w:p>
             <w:pPr>
@@ -1267,7 +1588,107 @@
         </w:tc>
         <w:tc>
           <w:tcPr>
-            <w:tcW w:w="626" w:type="pct"/>
+            <w:tcW w:w="382" w:type="pct"/>
+          </w:tcPr>
+          <w:p>
+            <w:pPr>
+              <w:spacing w:line="240" w:lineRule="auto"/>
+              <w:jc w:val="left"/>
+              <w:rPr>
+                <w:rFonts w:ascii="Times" w:eastAsia="Times New Roman" w:hAnsi="Times" w:cs="Times New Roman"/>
+                <w:color w:val="000000"/>
+                <w:sz w:val="27"/>
+                <w:szCs w:val="27"/>
+              </w:rPr>
+            </w:pPr>
+            <w:r>
+              <w:rPr>
+                <w:rFonts w:ascii="Times" w:eastAsia="Times New Roman" w:hAnsi="Times" w:cs="Times New Roman"/>
+                <w:color w:val="000000"/>
+                <w:sz w:val="27"/>
+                <w:szCs w:val="27"/>
+              </w:rPr>
+              <w:t xml:space="preserve">The </w:t>
+            </w:r>
+            <w:r>
+              <w:rPr>
+                <w:rFonts w:ascii="Times" w:eastAsia="Times New Roman" w:hAnsi="Times" w:cs="Times New Roman"/>
+                <w:i/>
+                <w:color w:val="000000"/>
+                <w:sz w:val="27"/>
+                <w:szCs w:val="27"/>
+              </w:rPr>
+              <w:t>congregation</w:t>
+            </w:r>
+            <w:r>
+              <w:rPr>
+                <w:rFonts w:ascii="Times" w:eastAsia="Times New Roman" w:hAnsi="Times" w:cs="Times New Roman"/>
+                <w:color w:val="000000"/>
+                <w:sz w:val="27"/>
+                <w:szCs w:val="27"/>
+              </w:rPr>
+              <w:t xml:space="preserve"> of the </w:t>
+            </w:r>
+            <w:r>
+              <w:rPr>
+                <w:rFonts w:ascii="Times" w:eastAsia="Times New Roman" w:hAnsi="Times" w:cs="Times New Roman"/>
+                <w:i/>
+                <w:color w:val="000000"/>
+                <w:sz w:val="27"/>
+                <w:szCs w:val="27"/>
+              </w:rPr>
+              <w:t xml:space="preserve">evil-doers </w:t>
+            </w:r>
+            <w:r>
+              <w:rPr>
+                <w:rFonts w:ascii="Times" w:eastAsia="Times New Roman" w:hAnsi="Times" w:cs="Times New Roman"/>
+                <w:color w:val="000000"/>
+                <w:sz w:val="27"/>
+                <w:szCs w:val="27"/>
+              </w:rPr>
+              <w:t xml:space="preserve">I have hated, and I shall not sit with the </w:t>
+            </w:r>
+            <w:r>
+              <w:rPr>
+                <w:rFonts w:ascii="Times" w:eastAsia="Times New Roman" w:hAnsi="Times" w:cs="Times New Roman"/>
+                <w:i/>
+                <w:color w:val="000000"/>
+                <w:sz w:val="27"/>
+                <w:szCs w:val="27"/>
+              </w:rPr>
+              <w:t>impious.</w:t>
+            </w:r>
+          </w:p>
+        </w:tc>
+        <w:tc>
+          <w:tcPr>
+            <w:tcW w:w="382" w:type="pct"/>
+          </w:tcPr>
+          <w:p>
+            <w:pPr>
+              <w:spacing w:line="240" w:lineRule="auto"/>
+              <w:jc w:val="left"/>
+              <w:rPr>
+                <w:rFonts w:ascii="Times" w:eastAsia="Times New Roman" w:hAnsi="Times" w:cs="Times New Roman"/>
+                <w:color w:val="000000"/>
+                <w:sz w:val="27"/>
+                <w:szCs w:val="27"/>
+              </w:rPr>
+            </w:pPr>
+            <w:r>
+              <w:rPr>
+                <w:rFonts w:ascii="Times" w:eastAsia="Times New Roman" w:hAnsi="Times" w:cs="Times New Roman"/>
+                <w:color w:val="000000"/>
+                <w:sz w:val="27"/>
+                <w:szCs w:val="27"/>
+              </w:rPr>
+              <w:t>The congregation of the evildoers I have hated, and I will not sit with the impious.</w:t>
+            </w:r>
+          </w:p>
+        </w:tc>
+        <w:tc>
+          <w:tcPr>
+            <w:tcW w:w="524" w:type="pct"/>
           </w:tcPr>
           <w:p>
             <w:pPr>
@@ -1293,7 +1714,7 @@
         </w:tc>
         <w:tc>
           <w:tcPr>
-            <w:tcW w:w="615" w:type="pct"/>
+            <w:tcW w:w="514" w:type="pct"/>
           </w:tcPr>
           <w:p>
             <w:r>
@@ -1303,17 +1724,25 @@
         </w:tc>
         <w:tc>
           <w:tcPr>
-            <w:tcW w:w="621" w:type="pct"/>
-          </w:tcPr>
-          <w:p>
-            <w:r>
-              <w:t>I have hated the congregation of the wicked, and will not sit among the ungodly.</w:t>
-            </w:r>
-          </w:p>
-        </w:tc>
-        <w:tc>
-          <w:tcPr>
-            <w:tcW w:w="632" w:type="pct"/>
+            <w:tcW w:w="520" w:type="pct"/>
+          </w:tcPr>
+          <w:p>
+            <w:r>
+              <w:t xml:space="preserve">I have hated the congregation of the </w:t>
+            </w:r>
+            <w:proofErr w:type="gramStart"/>
+            <w:r>
+              <w:t>wicked, and</w:t>
+            </w:r>
+            <w:proofErr w:type="gramEnd"/>
+            <w:r>
+              <w:t xml:space="preserve"> will not sit among the ungodly.</w:t>
+            </w:r>
+          </w:p>
+        </w:tc>
+        <w:tc>
+          <w:tcPr>
+            <w:tcW w:w="529" w:type="pct"/>
           </w:tcPr>
           <w:p>
             <w:pPr>
@@ -1334,7 +1763,7 @@
         </w:tc>
         <w:tc>
           <w:tcPr>
-            <w:tcW w:w="632" w:type="pct"/>
+            <w:tcW w:w="581" w:type="pct"/>
           </w:tcPr>
           <w:p>
             <w:pPr>
@@ -1387,7 +1816,7 @@
         </w:tc>
         <w:tc>
           <w:tcPr>
-            <w:tcW w:w="632" w:type="pct"/>
+            <w:tcW w:w="528" w:type="pct"/>
           </w:tcPr>
           <w:p>
             <w:pPr>
@@ -1440,7 +1869,7 @@
       <w:tr>
         <w:tc>
           <w:tcPr>
-            <w:tcW w:w="629" w:type="pct"/>
+            <w:tcW w:w="526" w:type="pct"/>
           </w:tcPr>
           <w:p>
             <w:pPr>
@@ -1473,7 +1902,7 @@
         </w:tc>
         <w:tc>
           <w:tcPr>
-            <w:tcW w:w="613" w:type="pct"/>
+            <w:tcW w:w="513" w:type="pct"/>
           </w:tcPr>
           <w:p>
             <w:pPr>
@@ -1521,7 +1950,59 @@
         </w:tc>
         <w:tc>
           <w:tcPr>
-            <w:tcW w:w="626" w:type="pct"/>
+            <w:tcW w:w="382" w:type="pct"/>
+          </w:tcPr>
+          <w:p>
+            <w:pPr>
+              <w:spacing w:line="240" w:lineRule="auto"/>
+              <w:jc w:val="left"/>
+              <w:rPr>
+                <w:rFonts w:ascii="Times" w:eastAsia="Times New Roman" w:hAnsi="Times" w:cs="Times New Roman"/>
+                <w:color w:val="000000"/>
+                <w:sz w:val="27"/>
+                <w:szCs w:val="27"/>
+              </w:rPr>
+            </w:pPr>
+            <w:r>
+              <w:rPr>
+                <w:rFonts w:ascii="Times" w:eastAsia="Times New Roman" w:hAnsi="Times" w:cs="Times New Roman"/>
+                <w:color w:val="000000"/>
+                <w:sz w:val="27"/>
+                <w:szCs w:val="27"/>
+              </w:rPr>
+              <w:t>I shall wash my hand among those who are holy, and I shall compass Thine altar, Lord,</w:t>
+            </w:r>
+          </w:p>
+        </w:tc>
+        <w:tc>
+          <w:tcPr>
+            <w:tcW w:w="382" w:type="pct"/>
+          </w:tcPr>
+          <w:p>
+            <w:pPr>
+              <w:spacing w:line="240" w:lineRule="auto"/>
+              <w:jc w:val="left"/>
+              <w:rPr>
+                <w:rFonts w:ascii="Times" w:eastAsia="Times New Roman" w:hAnsi="Times" w:cs="Times New Roman"/>
+                <w:color w:val="000000"/>
+                <w:sz w:val="27"/>
+                <w:szCs w:val="27"/>
+              </w:rPr>
+            </w:pPr>
+            <w:r>
+              <w:rPr>
+                <w:rFonts w:ascii="Times" w:eastAsia="Times New Roman" w:hAnsi="Times" w:cs="Times New Roman"/>
+                <w:color w:val="000000"/>
+                <w:sz w:val="27"/>
+                <w:szCs w:val="27"/>
+              </w:rPr>
+              <w:t>I will wash my hands among those who are holy, and I will compass Your altar, Lord,</w:t>
+            </w:r>
+          </w:p>
+        </w:tc>
+        <w:tc>
+          <w:tcPr>
+            <w:tcW w:w="524" w:type="pct"/>
           </w:tcPr>
           <w:p>
             <w:pPr>
@@ -1547,27 +2028,51 @@
         </w:tc>
         <w:tc>
           <w:tcPr>
-            <w:tcW w:w="615" w:type="pct"/>
-          </w:tcPr>
-          <w:p>
-            <w:r>
-              <w:t>I will wash my hands in innocency and I will compass Thine altar, O Lord,</w:t>
-            </w:r>
-          </w:p>
-        </w:tc>
-        <w:tc>
-          <w:tcPr>
-            <w:tcW w:w="621" w:type="pct"/>
-          </w:tcPr>
-          <w:p>
-            <w:r>
-              <w:t>I will wash my hands in innocency, O Lord, and so will I go round about Thine altar;</w:t>
-            </w:r>
-          </w:p>
-        </w:tc>
-        <w:tc>
-          <w:tcPr>
-            <w:tcW w:w="632" w:type="pct"/>
+            <w:tcW w:w="514" w:type="pct"/>
+          </w:tcPr>
+          <w:p>
+            <w:r>
+              <w:t xml:space="preserve">I will wash my hands in </w:t>
+            </w:r>
+            <w:proofErr w:type="spellStart"/>
+            <w:r>
+              <w:t>innocency</w:t>
+            </w:r>
+            <w:proofErr w:type="spellEnd"/>
+            <w:r>
+              <w:t xml:space="preserve"> and I will compass Thine altar, O Lord,</w:t>
+            </w:r>
+          </w:p>
+        </w:tc>
+        <w:tc>
+          <w:tcPr>
+            <w:tcW w:w="520" w:type="pct"/>
+          </w:tcPr>
+          <w:p>
+            <w:r>
+              <w:t xml:space="preserve">I will wash my hands in </w:t>
+            </w:r>
+            <w:proofErr w:type="spellStart"/>
+            <w:r>
+              <w:t>innocency</w:t>
+            </w:r>
+            <w:proofErr w:type="spellEnd"/>
+            <w:r>
+              <w:t xml:space="preserve">, O Lord, and so will I go </w:t>
+            </w:r>
+            <w:proofErr w:type="gramStart"/>
+            <w:r>
+              <w:t>round</w:t>
+            </w:r>
+            <w:proofErr w:type="gramEnd"/>
+            <w:r>
+              <w:t xml:space="preserve"> about Thine altar;</w:t>
+            </w:r>
+          </w:p>
+        </w:tc>
+        <w:tc>
+          <w:tcPr>
+            <w:tcW w:w="529" w:type="pct"/>
           </w:tcPr>
           <w:p>
             <w:pPr>
@@ -1596,7 +2101,7 @@
         </w:tc>
         <w:tc>
           <w:tcPr>
-            <w:tcW w:w="632" w:type="pct"/>
+            <w:tcW w:w="581" w:type="pct"/>
           </w:tcPr>
           <w:p>
             <w:pPr>
@@ -1616,7 +2121,29 @@
                 <w:szCs w:val="24"/>
                 <w:shd w:val="clear" w:color="auto" w:fill="FFFFFF"/>
               </w:rPr>
-              <w:t>I will wash my hands in innocency, and compass thine altar, O Lord:</w:t>
+              <w:t xml:space="preserve">I will wash my hands in </w:t>
+            </w:r>
+            <w:proofErr w:type="spellStart"/>
+            <w:r>
+              <w:rPr>
+                <w:rFonts w:ascii="Tahoma" w:eastAsia="Times New Roman" w:hAnsi="Tahoma" w:cs="Tahoma"/>
+                <w:color w:val="2E1308"/>
+                <w:sz w:val="24"/>
+                <w:szCs w:val="24"/>
+                <w:shd w:val="clear" w:color="auto" w:fill="FFFFFF"/>
+              </w:rPr>
+              <w:t>innocency</w:t>
+            </w:r>
+            <w:proofErr w:type="spellEnd"/>
+            <w:r>
+              <w:rPr>
+                <w:rFonts w:ascii="Tahoma" w:eastAsia="Times New Roman" w:hAnsi="Tahoma" w:cs="Tahoma"/>
+                <w:color w:val="2E1308"/>
+                <w:sz w:val="24"/>
+                <w:szCs w:val="24"/>
+                <w:shd w:val="clear" w:color="auto" w:fill="FFFFFF"/>
+              </w:rPr>
+              <w:t>, and compass thine altar, O Lord:</w:t>
             </w:r>
           </w:p>
           <w:p>
@@ -1627,7 +2154,7 @@
         </w:tc>
         <w:tc>
           <w:tcPr>
-            <w:tcW w:w="632" w:type="pct"/>
+            <w:tcW w:w="528" w:type="pct"/>
           </w:tcPr>
           <w:p>
             <w:pPr>
@@ -1664,15 +2191,27 @@
                 <w:shd w:val="clear" w:color="auto" w:fill="FFFFFF"/>
               </w:rPr>
             </w:pPr>
-            <w:r>
-              <w:rPr>
-                <w:rFonts w:ascii="Tahoma" w:eastAsia="Times New Roman" w:hAnsi="Tahoma" w:cs="Tahoma"/>
-                <w:color w:val="2E1308"/>
-                <w:sz w:val="24"/>
-                <w:szCs w:val="24"/>
-                <w:shd w:val="clear" w:color="auto" w:fill="FFFFFF"/>
-              </w:rPr>
-              <w:t>So I will go about Your altar, O Lord,</w:t>
+            <w:proofErr w:type="gramStart"/>
+            <w:r>
+              <w:rPr>
+                <w:rFonts w:ascii="Tahoma" w:eastAsia="Times New Roman" w:hAnsi="Tahoma" w:cs="Tahoma"/>
+                <w:color w:val="2E1308"/>
+                <w:sz w:val="24"/>
+                <w:szCs w:val="24"/>
+                <w:shd w:val="clear" w:color="auto" w:fill="FFFFFF"/>
+              </w:rPr>
+              <w:t>So</w:t>
+            </w:r>
+            <w:proofErr w:type="gramEnd"/>
+            <w:r>
+              <w:rPr>
+                <w:rFonts w:ascii="Tahoma" w:eastAsia="Times New Roman" w:hAnsi="Tahoma" w:cs="Tahoma"/>
+                <w:color w:val="2E1308"/>
+                <w:sz w:val="24"/>
+                <w:szCs w:val="24"/>
+                <w:shd w:val="clear" w:color="auto" w:fill="FFFFFF"/>
+              </w:rPr>
+              <w:t xml:space="preserve"> I will go about Your altar, O Lord,</w:t>
             </w:r>
           </w:p>
         </w:tc>
@@ -1683,7 +2222,7 @@
         </w:trPr>
         <w:tc>
           <w:tcPr>
-            <w:tcW w:w="629" w:type="pct"/>
+            <w:tcW w:w="526" w:type="pct"/>
           </w:tcPr>
           <w:p>
             <w:pPr>
@@ -1711,7 +2250,11 @@
               <w:t>Your</w:t>
             </w:r>
             <w:r>
-              <w:t xml:space="preserve"> wonders.</w:t>
+              <w:t xml:space="preserve"> </w:t>
+            </w:r>
+            <w:r>
+              <w:lastRenderedPageBreak/>
+              <w:t>wonders.</w:t>
             </w:r>
           </w:p>
           <w:p>
@@ -1722,13 +2265,14 @@
         </w:tc>
         <w:tc>
           <w:tcPr>
-            <w:tcW w:w="613" w:type="pct"/>
+            <w:tcW w:w="513" w:type="pct"/>
           </w:tcPr>
           <w:p>
             <w:pPr>
               <w:pStyle w:val="EnglishHangNoCoptic"/>
             </w:pPr>
             <w:r>
+              <w:lastRenderedPageBreak/>
               <w:t>7 that I may hear the voice of praise</w:t>
             </w:r>
             <w:r>
@@ -1750,7 +2294,11 @@
               <w:t>Your</w:t>
             </w:r>
             <w:r>
-              <w:t xml:space="preserve"> wonders.</w:t>
+              <w:t xml:space="preserve"> </w:t>
+            </w:r>
+            <w:r>
+              <w:lastRenderedPageBreak/>
+              <w:t>wonders.</w:t>
             </w:r>
           </w:p>
           <w:p>
@@ -1761,7 +2309,101 @@
         </w:tc>
         <w:tc>
           <w:tcPr>
-            <w:tcW w:w="626" w:type="pct"/>
+            <w:tcW w:w="382" w:type="pct"/>
+          </w:tcPr>
+          <w:p>
+            <w:pPr>
+              <w:spacing w:line="240" w:lineRule="auto"/>
+              <w:jc w:val="left"/>
+              <w:rPr>
+                <w:rFonts w:ascii="Times" w:eastAsia="Times New Roman" w:hAnsi="Times" w:cs="Times New Roman"/>
+                <w:color w:val="000000"/>
+                <w:sz w:val="27"/>
+                <w:szCs w:val="27"/>
+              </w:rPr>
+            </w:pPr>
+            <w:r>
+              <w:rPr>
+                <w:rFonts w:ascii="Times" w:eastAsia="Times New Roman" w:hAnsi="Times" w:cs="Times New Roman"/>
+                <w:color w:val="000000"/>
+                <w:sz w:val="27"/>
+                <w:szCs w:val="27"/>
+              </w:rPr>
+              <w:lastRenderedPageBreak/>
+              <w:t xml:space="preserve">that I may hear the voice of Thy praise, and that I </w:t>
+            </w:r>
+            <w:r>
+              <w:rPr>
+                <w:rFonts w:ascii="Times" w:eastAsia="Times New Roman" w:hAnsi="Times" w:cs="Times New Roman"/>
+                <w:color w:val="000000"/>
+                <w:sz w:val="27"/>
+                <w:szCs w:val="27"/>
+              </w:rPr>
+              <w:lastRenderedPageBreak/>
+              <w:t>may declare all Thy wonders.</w:t>
+            </w:r>
+          </w:p>
+        </w:tc>
+        <w:tc>
+          <w:tcPr>
+            <w:tcW w:w="382" w:type="pct"/>
+          </w:tcPr>
+          <w:p>
+            <w:pPr>
+              <w:spacing w:line="240" w:lineRule="auto"/>
+              <w:jc w:val="left"/>
+              <w:rPr>
+                <w:rFonts w:ascii="Times" w:eastAsia="Times New Roman" w:hAnsi="Times" w:cs="Times New Roman"/>
+                <w:color w:val="000000"/>
+                <w:sz w:val="27"/>
+                <w:szCs w:val="27"/>
+              </w:rPr>
+            </w:pPr>
+            <w:r>
+              <w:rPr>
+                <w:rFonts w:ascii="Times" w:eastAsia="Times New Roman" w:hAnsi="Times" w:cs="Times New Roman"/>
+                <w:color w:val="000000"/>
+                <w:sz w:val="27"/>
+                <w:szCs w:val="27"/>
+              </w:rPr>
+              <w:lastRenderedPageBreak/>
+              <w:t xml:space="preserve">that I may hear the voice of Your </w:t>
+            </w:r>
+            <w:proofErr w:type="gramStart"/>
+            <w:r>
+              <w:rPr>
+                <w:rFonts w:ascii="Times" w:eastAsia="Times New Roman" w:hAnsi="Times" w:cs="Times New Roman"/>
+                <w:color w:val="000000"/>
+                <w:sz w:val="27"/>
+                <w:szCs w:val="27"/>
+              </w:rPr>
+              <w:t>praise, and</w:t>
+            </w:r>
+            <w:proofErr w:type="gramEnd"/>
+            <w:r>
+              <w:rPr>
+                <w:rFonts w:ascii="Times" w:eastAsia="Times New Roman" w:hAnsi="Times" w:cs="Times New Roman"/>
+                <w:color w:val="000000"/>
+                <w:sz w:val="27"/>
+                <w:szCs w:val="27"/>
+              </w:rPr>
+              <w:t xml:space="preserve"> </w:t>
+            </w:r>
+            <w:r>
+              <w:rPr>
+                <w:rFonts w:ascii="Times" w:eastAsia="Times New Roman" w:hAnsi="Times" w:cs="Times New Roman"/>
+                <w:color w:val="000000"/>
+                <w:sz w:val="27"/>
+                <w:szCs w:val="27"/>
+              </w:rPr>
+              <w:lastRenderedPageBreak/>
+              <w:t>declare all your wonders.</w:t>
+            </w:r>
+          </w:p>
+        </w:tc>
+        <w:tc>
+          <w:tcPr>
+            <w:tcW w:w="524" w:type="pct"/>
           </w:tcPr>
           <w:p>
             <w:pPr>
@@ -1780,47 +2422,71 @@
                 <w:sz w:val="27"/>
                 <w:szCs w:val="27"/>
               </w:rPr>
-              <w:t>that I may hear the voice of Thy praise, and declare all Thy wonders.</w:t>
+              <w:lastRenderedPageBreak/>
+              <w:t xml:space="preserve">that I may hear the voice of Thy </w:t>
+            </w:r>
+            <w:proofErr w:type="gramStart"/>
+            <w:r>
+              <w:rPr>
+                <w:rFonts w:ascii="Times" w:eastAsia="Times New Roman" w:hAnsi="Times" w:cs="Times New Roman"/>
+                <w:color w:val="000000"/>
+                <w:sz w:val="27"/>
+                <w:szCs w:val="27"/>
+              </w:rPr>
+              <w:t>praise, and</w:t>
+            </w:r>
+            <w:proofErr w:type="gramEnd"/>
+            <w:r>
+              <w:rPr>
+                <w:rFonts w:ascii="Times" w:eastAsia="Times New Roman" w:hAnsi="Times" w:cs="Times New Roman"/>
+                <w:color w:val="000000"/>
+                <w:sz w:val="27"/>
+                <w:szCs w:val="27"/>
+              </w:rPr>
+              <w:t xml:space="preserve"> declare all Thy wonders.</w:t>
             </w:r>
           </w:p>
           <w:p/>
         </w:tc>
         <w:tc>
           <w:tcPr>
-            <w:tcW w:w="615" w:type="pct"/>
-          </w:tcPr>
-          <w:p>
-            <w:r>
-              <w:t xml:space="preserve">that </w:t>
-            </w:r>
-            <w:r>
-              <w:t>I may hear the voice of Thy praise and tell of all Thy wondrous works.</w:t>
-            </w:r>
-          </w:p>
-        </w:tc>
-        <w:tc>
-          <w:tcPr>
-            <w:tcW w:w="621" w:type="pct"/>
-          </w:tcPr>
-          <w:p>
-            <w:r>
-              <w:t>That I may hear the voice of Thy praise, and tell of all Thy wondrous works.</w:t>
-            </w:r>
-          </w:p>
-        </w:tc>
-        <w:tc>
-          <w:tcPr>
-            <w:tcW w:w="632" w:type="pct"/>
+            <w:tcW w:w="514" w:type="pct"/>
+          </w:tcPr>
+          <w:p>
+            <w:r>
+              <w:lastRenderedPageBreak/>
+              <w:t>that I may hear the voice of Thy praise and tell of all Thy wondrous works.</w:t>
+            </w:r>
+          </w:p>
+        </w:tc>
+        <w:tc>
+          <w:tcPr>
+            <w:tcW w:w="520" w:type="pct"/>
+          </w:tcPr>
+          <w:p>
+            <w:r>
+              <w:t xml:space="preserve">That I may hear the voice of Thy </w:t>
+            </w:r>
+            <w:proofErr w:type="gramStart"/>
+            <w:r>
+              <w:t>praise, and</w:t>
+            </w:r>
+            <w:proofErr w:type="gramEnd"/>
+            <w:r>
+              <w:t xml:space="preserve"> tell of all Thy wondrous works.</w:t>
+            </w:r>
+          </w:p>
+        </w:tc>
+        <w:tc>
+          <w:tcPr>
+            <w:tcW w:w="529" w:type="pct"/>
           </w:tcPr>
           <w:p>
             <w:pPr>
               <w:pStyle w:val="EngIndEnd"/>
             </w:pPr>
             <w:r>
-              <w:t>.</w:t>
-            </w:r>
-            <w:r>
-              <w:t xml:space="preserve"> to hear a voice of praise</w:t>
+              <w:t>. to hear a voice of praise</w:t>
             </w:r>
           </w:p>
           <w:p>
@@ -1828,13 +2494,14 @@
               <w:pStyle w:val="EngIndEnd"/>
             </w:pPr>
             <w:r>
+              <w:lastRenderedPageBreak/>
               <w:t>and tell all your wondrous deeds.</w:t>
             </w:r>
           </w:p>
         </w:tc>
         <w:tc>
           <w:tcPr>
-            <w:tcW w:w="632" w:type="pct"/>
+            <w:tcW w:w="581" w:type="pct"/>
           </w:tcPr>
           <w:p>
             <w:pPr>
@@ -1854,6 +2521,7 @@
                 <w:szCs w:val="24"/>
                 <w:shd w:val="clear" w:color="auto" w:fill="FFFFFF"/>
               </w:rPr>
+              <w:lastRenderedPageBreak/>
               <w:t>to hear the voice of praise, and to declare all thy wonderful works.</w:t>
             </w:r>
           </w:p>
@@ -1865,28 +2533,29 @@
         </w:tc>
         <w:tc>
           <w:tcPr>
-            <w:tcW w:w="632" w:type="pct"/>
-          </w:tcPr>
-          <w:p>
-            <w:pPr>
-              <w:spacing w:line="240" w:lineRule="auto"/>
-              <w:jc w:val="left"/>
-              <w:rPr>
-                <w:rFonts w:ascii="Tahoma" w:eastAsia="Times New Roman" w:hAnsi="Tahoma" w:cs="Tahoma"/>
-                <w:color w:val="2E1308"/>
-                <w:sz w:val="24"/>
-                <w:szCs w:val="24"/>
-                <w:shd w:val="clear" w:color="auto" w:fill="FFFFFF"/>
-              </w:rPr>
-            </w:pPr>
-            <w:r>
-              <w:rPr>
-                <w:rFonts w:ascii="Tahoma" w:eastAsia="Times New Roman" w:hAnsi="Tahoma" w:cs="Tahoma"/>
-                <w:color w:val="2E1308"/>
-                <w:sz w:val="24"/>
-                <w:szCs w:val="24"/>
-                <w:shd w:val="clear" w:color="auto" w:fill="FFFFFF"/>
-              </w:rPr>
+            <w:tcW w:w="528" w:type="pct"/>
+          </w:tcPr>
+          <w:p>
+            <w:pPr>
+              <w:spacing w:line="240" w:lineRule="auto"/>
+              <w:jc w:val="left"/>
+              <w:rPr>
+                <w:rFonts w:ascii="Tahoma" w:eastAsia="Times New Roman" w:hAnsi="Tahoma" w:cs="Tahoma"/>
+                <w:color w:val="2E1308"/>
+                <w:sz w:val="24"/>
+                <w:szCs w:val="24"/>
+                <w:shd w:val="clear" w:color="auto" w:fill="FFFFFF"/>
+              </w:rPr>
+            </w:pPr>
+            <w:r>
+              <w:rPr>
+                <w:rFonts w:ascii="Tahoma" w:eastAsia="Times New Roman" w:hAnsi="Tahoma" w:cs="Tahoma"/>
+                <w:color w:val="2E1308"/>
+                <w:sz w:val="24"/>
+                <w:szCs w:val="24"/>
+                <w:shd w:val="clear" w:color="auto" w:fill="FFFFFF"/>
+              </w:rPr>
+              <w:lastRenderedPageBreak/>
               <w:t>That I may hear the voice of praise</w:t>
             </w:r>
           </w:p>
@@ -1910,7 +2579,18 @@
                 <w:szCs w:val="24"/>
                 <w:shd w:val="clear" w:color="auto" w:fill="FFFFFF"/>
               </w:rPr>
-              <w:t>And tell of all Your wondrous works.</w:t>
+              <w:t xml:space="preserve">And tell of all Your </w:t>
+            </w:r>
+            <w:r>
+              <w:rPr>
+                <w:rFonts w:ascii="Tahoma" w:eastAsia="Times New Roman" w:hAnsi="Tahoma" w:cs="Tahoma"/>
+                <w:color w:val="2E1308"/>
+                <w:sz w:val="24"/>
+                <w:szCs w:val="24"/>
+                <w:shd w:val="clear" w:color="auto" w:fill="FFFFFF"/>
+              </w:rPr>
+              <w:lastRenderedPageBreak/>
+              <w:t>wondrous works.</w:t>
             </w:r>
           </w:p>
         </w:tc>
@@ -1918,13 +2598,14 @@
       <w:tr>
         <w:tc>
           <w:tcPr>
-            <w:tcW w:w="629" w:type="pct"/>
+            <w:tcW w:w="526" w:type="pct"/>
           </w:tcPr>
           <w:p>
             <w:pPr>
               <w:pStyle w:val="EnglishHangNoCoptic"/>
             </w:pPr>
             <w:r>
+              <w:lastRenderedPageBreak/>
               <w:t xml:space="preserve">8 O Lord, I love the beauty of </w:t>
             </w:r>
             <w:r>
@@ -1958,7 +2639,7 @@
         </w:tc>
         <w:tc>
           <w:tcPr>
-            <w:tcW w:w="613" w:type="pct"/>
+            <w:tcW w:w="513" w:type="pct"/>
           </w:tcPr>
           <w:p>
             <w:pPr>
@@ -2015,7 +2696,87 @@
         </w:tc>
         <w:tc>
           <w:tcPr>
-            <w:tcW w:w="626" w:type="pct"/>
+            <w:tcW w:w="382" w:type="pct"/>
+          </w:tcPr>
+          <w:p>
+            <w:pPr>
+              <w:spacing w:line="240" w:lineRule="auto"/>
+              <w:jc w:val="left"/>
+              <w:rPr>
+                <w:rFonts w:ascii="Times" w:eastAsia="Times New Roman" w:hAnsi="Times" w:cs="Times New Roman"/>
+                <w:color w:val="000000"/>
+                <w:sz w:val="27"/>
+                <w:szCs w:val="27"/>
+              </w:rPr>
+            </w:pPr>
+            <w:r>
+              <w:rPr>
+                <w:rFonts w:ascii="Times" w:eastAsia="Times New Roman" w:hAnsi="Times" w:cs="Times New Roman"/>
+                <w:color w:val="000000"/>
+                <w:sz w:val="27"/>
+                <w:szCs w:val="27"/>
+              </w:rPr>
+              <w:t xml:space="preserve">Lord, I have loved the beauty of Thy House and the </w:t>
+            </w:r>
+            <w:r>
+              <w:rPr>
+                <w:rFonts w:ascii="Times" w:eastAsia="Times New Roman" w:hAnsi="Times" w:cs="Times New Roman"/>
+                <w:i/>
+                <w:color w:val="000000"/>
+                <w:sz w:val="27"/>
+                <w:szCs w:val="27"/>
+              </w:rPr>
+              <w:t>place</w:t>
+            </w:r>
+            <w:r>
+              <w:rPr>
+                <w:rFonts w:ascii="Times" w:eastAsia="Times New Roman" w:hAnsi="Times" w:cs="Times New Roman"/>
+                <w:color w:val="000000"/>
+                <w:sz w:val="27"/>
+                <w:szCs w:val="27"/>
+              </w:rPr>
+              <w:t xml:space="preserve"> of the dwelling of Thy Glory.</w:t>
+            </w:r>
+          </w:p>
+        </w:tc>
+        <w:tc>
+          <w:tcPr>
+            <w:tcW w:w="382" w:type="pct"/>
+          </w:tcPr>
+          <w:p>
+            <w:pPr>
+              <w:spacing w:line="240" w:lineRule="auto"/>
+              <w:jc w:val="left"/>
+              <w:rPr>
+                <w:rFonts w:ascii="Times" w:eastAsia="Times New Roman" w:hAnsi="Times" w:cs="Times New Roman"/>
+                <w:color w:val="000000"/>
+                <w:sz w:val="27"/>
+                <w:szCs w:val="27"/>
+              </w:rPr>
+            </w:pPr>
+            <w:r>
+              <w:rPr>
+                <w:rFonts w:ascii="Times" w:eastAsia="Times New Roman" w:hAnsi="Times" w:cs="Times New Roman"/>
+                <w:color w:val="000000"/>
+                <w:sz w:val="27"/>
+                <w:szCs w:val="27"/>
+              </w:rPr>
+              <w:t>Lord, I have loved the beauty of Your house</w:t>
+            </w:r>
+            <w:r>
+              <w:rPr>
+                <w:rFonts w:ascii="Times" w:eastAsia="Times New Roman" w:hAnsi="Times" w:cs="Times New Roman"/>
+                <w:color w:val="000000"/>
+                <w:sz w:val="27"/>
+                <w:szCs w:val="27"/>
+              </w:rPr>
+              <w:t>, and the place of the dwelling of your glory.</w:t>
+            </w:r>
+          </w:p>
+        </w:tc>
+        <w:tc>
+          <w:tcPr>
+            <w:tcW w:w="524" w:type="pct"/>
           </w:tcPr>
           <w:p>
             <w:pPr>
@@ -2041,7 +2802,7 @@
         </w:tc>
         <w:tc>
           <w:tcPr>
-            <w:tcW w:w="615" w:type="pct"/>
+            <w:tcW w:w="514" w:type="pct"/>
           </w:tcPr>
           <w:p>
             <w:r>
@@ -2051,7 +2812,7 @@
         </w:tc>
         <w:tc>
           <w:tcPr>
-            <w:tcW w:w="621" w:type="pct"/>
+            <w:tcW w:w="520" w:type="pct"/>
           </w:tcPr>
           <w:p>
             <w:r>
@@ -2061,7 +2822,7 @@
         </w:tc>
         <w:tc>
           <w:tcPr>
-            <w:tcW w:w="632" w:type="pct"/>
+            <w:tcW w:w="529" w:type="pct"/>
           </w:tcPr>
           <w:p>
             <w:pPr>
@@ -2082,7 +2843,7 @@
         </w:tc>
         <w:tc>
           <w:tcPr>
-            <w:tcW w:w="632" w:type="pct"/>
+            <w:tcW w:w="581" w:type="pct"/>
           </w:tcPr>
           <w:p>
             <w:pPr>
@@ -2113,7 +2874,7 @@
         </w:tc>
         <w:tc>
           <w:tcPr>
-            <w:tcW w:w="632" w:type="pct"/>
+            <w:tcW w:w="528" w:type="pct"/>
           </w:tcPr>
           <w:p>
             <w:pPr>
@@ -2166,14 +2927,13 @@
       <w:tr>
         <w:tc>
           <w:tcPr>
-            <w:tcW w:w="629" w:type="pct"/>
+            <w:tcW w:w="526" w:type="pct"/>
           </w:tcPr>
           <w:p>
             <w:pPr>
               <w:pStyle w:val="EnglishHangNoCoptic"/>
             </w:pPr>
             <w:r>
-              <w:lastRenderedPageBreak/>
               <w:t>9 Destroy not my soul with the wicked,</w:t>
             </w:r>
           </w:p>
@@ -2194,7 +2954,7 @@
         </w:tc>
         <w:tc>
           <w:tcPr>
-            <w:tcW w:w="613" w:type="pct"/>
+            <w:tcW w:w="513" w:type="pct"/>
           </w:tcPr>
           <w:p>
             <w:pPr>
@@ -2227,7 +2987,97 @@
         </w:tc>
         <w:tc>
           <w:tcPr>
-            <w:tcW w:w="626" w:type="pct"/>
+            <w:tcW w:w="382" w:type="pct"/>
+          </w:tcPr>
+          <w:p>
+            <w:pPr>
+              <w:spacing w:line="240" w:lineRule="auto"/>
+              <w:jc w:val="left"/>
+              <w:rPr>
+                <w:rFonts w:ascii="Times" w:eastAsia="Times New Roman" w:hAnsi="Times" w:cs="Times New Roman"/>
+                <w:color w:val="000000"/>
+                <w:sz w:val="27"/>
+                <w:szCs w:val="27"/>
+              </w:rPr>
+            </w:pPr>
+            <w:r>
+              <w:rPr>
+                <w:rFonts w:ascii="Times" w:eastAsia="Times New Roman" w:hAnsi="Times" w:cs="Times New Roman"/>
+                <w:color w:val="000000"/>
+                <w:sz w:val="27"/>
+                <w:szCs w:val="27"/>
+              </w:rPr>
+              <w:t xml:space="preserve">Destroy not my </w:t>
+            </w:r>
+            <w:r>
+              <w:rPr>
+                <w:rFonts w:ascii="Times" w:eastAsia="Times New Roman" w:hAnsi="Times" w:cs="Times New Roman"/>
+                <w:i/>
+                <w:color w:val="000000"/>
+                <w:sz w:val="27"/>
+                <w:szCs w:val="27"/>
+              </w:rPr>
+              <w:t>soul</w:t>
+            </w:r>
+            <w:r>
+              <w:rPr>
+                <w:rFonts w:ascii="Times" w:eastAsia="Times New Roman" w:hAnsi="Times" w:cs="Times New Roman"/>
+                <w:color w:val="000000"/>
+                <w:sz w:val="27"/>
+                <w:szCs w:val="27"/>
+              </w:rPr>
+              <w:t xml:space="preserve"> with that of the </w:t>
+            </w:r>
+            <w:r>
+              <w:rPr>
+                <w:rFonts w:ascii="Times" w:eastAsia="Times New Roman" w:hAnsi="Times" w:cs="Times New Roman"/>
+                <w:i/>
+                <w:color w:val="000000"/>
+                <w:sz w:val="27"/>
+                <w:szCs w:val="27"/>
+              </w:rPr>
+              <w:t>impious</w:t>
+            </w:r>
+            <w:r>
+              <w:rPr>
+                <w:rFonts w:ascii="Times" w:eastAsia="Times New Roman" w:hAnsi="Times" w:cs="Times New Roman"/>
+                <w:color w:val="000000"/>
+                <w:sz w:val="27"/>
+                <w:szCs w:val="27"/>
+              </w:rPr>
+              <w:t>, and my life with men of blood.</w:t>
+            </w:r>
+          </w:p>
+        </w:tc>
+        <w:tc>
+          <w:tcPr>
+            <w:tcW w:w="382" w:type="pct"/>
+          </w:tcPr>
+          <w:p>
+            <w:pPr>
+              <w:spacing w:line="240" w:lineRule="auto"/>
+              <w:jc w:val="left"/>
+              <w:rPr>
+                <w:rFonts w:ascii="Times" w:eastAsia="Times New Roman" w:hAnsi="Times" w:cs="Times New Roman"/>
+                <w:color w:val="000000"/>
+                <w:sz w:val="27"/>
+                <w:szCs w:val="27"/>
+              </w:rPr>
+            </w:pPr>
+            <w:r>
+              <w:rPr>
+                <w:rFonts w:ascii="Times" w:eastAsia="Times New Roman" w:hAnsi="Times" w:cs="Times New Roman"/>
+                <w:color w:val="000000"/>
+                <w:sz w:val="27"/>
+                <w:szCs w:val="27"/>
+              </w:rPr>
+              <w:t>Do not destroy my soul with that of the impious, and my life with men of bloody,</w:t>
+            </w:r>
+          </w:p>
+        </w:tc>
+        <w:tc>
+          <w:tcPr>
+            <w:tcW w:w="524" w:type="pct"/>
           </w:tcPr>
           <w:p>
             <w:pPr>
@@ -2253,7 +3103,7 @@
         </w:tc>
         <w:tc>
           <w:tcPr>
-            <w:tcW w:w="615" w:type="pct"/>
+            <w:tcW w:w="514" w:type="pct"/>
           </w:tcPr>
           <w:p>
             <w:r>
@@ -2263,7 +3113,7 @@
         </w:tc>
         <w:tc>
           <w:tcPr>
-            <w:tcW w:w="621" w:type="pct"/>
+            <w:tcW w:w="520" w:type="pct"/>
           </w:tcPr>
           <w:p>
             <w:r>
@@ -2273,7 +3123,7 @@
         </w:tc>
         <w:tc>
           <w:tcPr>
-            <w:tcW w:w="632" w:type="pct"/>
+            <w:tcW w:w="529" w:type="pct"/>
           </w:tcPr>
           <w:p>
             <w:pPr>
@@ -2294,7 +3144,7 @@
         </w:tc>
         <w:tc>
           <w:tcPr>
-            <w:tcW w:w="632" w:type="pct"/>
+            <w:tcW w:w="581" w:type="pct"/>
           </w:tcPr>
           <w:p>
             <w:pPr>
@@ -2325,7 +3175,7 @@
         </w:tc>
         <w:tc>
           <w:tcPr>
-            <w:tcW w:w="632" w:type="pct"/>
+            <w:tcW w:w="528" w:type="pct"/>
           </w:tcPr>
           <w:p>
             <w:pPr>
@@ -2378,7 +3228,7 @@
       <w:tr>
         <w:tc>
           <w:tcPr>
-            <w:tcW w:w="629" w:type="pct"/>
+            <w:tcW w:w="526" w:type="pct"/>
           </w:tcPr>
           <w:p>
             <w:pPr>
@@ -2405,7 +3255,7 @@
         </w:tc>
         <w:tc>
           <w:tcPr>
-            <w:tcW w:w="613" w:type="pct"/>
+            <w:tcW w:w="513" w:type="pct"/>
           </w:tcPr>
           <w:p>
             <w:pPr>
@@ -2432,7 +3282,88 @@
         </w:tc>
         <w:tc>
           <w:tcPr>
-            <w:tcW w:w="626" w:type="pct"/>
+            <w:tcW w:w="382" w:type="pct"/>
+          </w:tcPr>
+          <w:p>
+            <w:pPr>
+              <w:spacing w:line="240" w:lineRule="auto"/>
+              <w:jc w:val="left"/>
+              <w:rPr>
+                <w:rFonts w:ascii="Times" w:eastAsia="Times New Roman" w:hAnsi="Times" w:cs="Times New Roman"/>
+                <w:color w:val="000000"/>
+                <w:sz w:val="27"/>
+                <w:szCs w:val="27"/>
+              </w:rPr>
+            </w:pPr>
+            <w:r>
+              <w:rPr>
+                <w:rFonts w:ascii="Times" w:eastAsia="Times New Roman" w:hAnsi="Times" w:cs="Times New Roman"/>
+                <w:color w:val="000000"/>
+                <w:sz w:val="27"/>
+                <w:szCs w:val="27"/>
+              </w:rPr>
+              <w:t xml:space="preserve">Those in whose hands is </w:t>
+            </w:r>
+            <w:r>
+              <w:rPr>
+                <w:rFonts w:ascii="Times" w:eastAsia="Times New Roman" w:hAnsi="Times" w:cs="Times New Roman"/>
+                <w:i/>
+                <w:color w:val="000000"/>
+                <w:sz w:val="27"/>
+                <w:szCs w:val="27"/>
+              </w:rPr>
+              <w:t>iniquity</w:t>
+            </w:r>
+            <w:r>
+              <w:rPr>
+                <w:rFonts w:ascii="Times" w:eastAsia="Times New Roman" w:hAnsi="Times" w:cs="Times New Roman"/>
+                <w:color w:val="000000"/>
+                <w:sz w:val="27"/>
+                <w:szCs w:val="27"/>
+              </w:rPr>
+              <w:t xml:space="preserve">, and (their) right hand is full of </w:t>
+            </w:r>
+            <w:r>
+              <w:rPr>
+                <w:rFonts w:ascii="Times" w:eastAsia="Times New Roman" w:hAnsi="Times" w:cs="Times New Roman"/>
+                <w:i/>
+                <w:color w:val="000000"/>
+                <w:sz w:val="27"/>
+                <w:szCs w:val="27"/>
+              </w:rPr>
+              <w:t>bribe(s).</w:t>
+            </w:r>
+          </w:p>
+        </w:tc>
+        <w:tc>
+          <w:tcPr>
+            <w:tcW w:w="382" w:type="pct"/>
+          </w:tcPr>
+          <w:p>
+            <w:pPr>
+              <w:spacing w:line="240" w:lineRule="auto"/>
+              <w:jc w:val="left"/>
+              <w:rPr>
+                <w:rFonts w:ascii="Times" w:eastAsia="Times New Roman" w:hAnsi="Times" w:cs="Times New Roman"/>
+                <w:color w:val="000000"/>
+                <w:sz w:val="27"/>
+                <w:szCs w:val="27"/>
+              </w:rPr>
+            </w:pPr>
+            <w:r>
+              <w:rPr>
+                <w:rFonts w:ascii="Times" w:eastAsia="Times New Roman" w:hAnsi="Times" w:cs="Times New Roman"/>
+                <w:color w:val="000000"/>
+                <w:sz w:val="27"/>
+                <w:szCs w:val="27"/>
+              </w:rPr>
+              <w:t>in whose hands is iniquity, and their right hand is full of bribes.</w:t>
+            </w:r>
+          </w:p>
+        </w:tc>
+        <w:tc>
+          <w:tcPr>
+            <w:tcW w:w="524" w:type="pct"/>
           </w:tcPr>
           <w:p>
             <w:pPr>
@@ -2458,7 +3389,7 @@
         </w:tc>
         <w:tc>
           <w:tcPr>
-            <w:tcW w:w="615" w:type="pct"/>
+            <w:tcW w:w="514" w:type="pct"/>
           </w:tcPr>
           <w:p>
             <w:r>
@@ -2468,7 +3399,7 @@
         </w:tc>
         <w:tc>
           <w:tcPr>
-            <w:tcW w:w="621" w:type="pct"/>
+            <w:tcW w:w="520" w:type="pct"/>
           </w:tcPr>
           <w:p>
             <w:r>
@@ -2478,7 +3409,7 @@
         </w:tc>
         <w:tc>
           <w:tcPr>
-            <w:tcW w:w="632" w:type="pct"/>
+            <w:tcW w:w="529" w:type="pct"/>
           </w:tcPr>
           <w:p>
             <w:pPr>
@@ -2499,7 +3430,7 @@
         </w:tc>
         <w:tc>
           <w:tcPr>
-            <w:tcW w:w="632" w:type="pct"/>
+            <w:tcW w:w="581" w:type="pct"/>
           </w:tcPr>
           <w:p>
             <w:pPr>
@@ -2584,7 +3515,7 @@
         </w:tc>
         <w:tc>
           <w:tcPr>
-            <w:tcW w:w="632" w:type="pct"/>
+            <w:tcW w:w="528" w:type="pct"/>
           </w:tcPr>
           <w:p>
             <w:pPr>
@@ -2637,7 +3568,7 @@
       <w:tr>
         <w:tc>
           <w:tcPr>
-            <w:tcW w:w="629" w:type="pct"/>
+            <w:tcW w:w="526" w:type="pct"/>
           </w:tcPr>
           <w:p>
             <w:pPr>
@@ -2664,7 +3595,7 @@
         </w:tc>
         <w:tc>
           <w:tcPr>
-            <w:tcW w:w="613" w:type="pct"/>
+            <w:tcW w:w="513" w:type="pct"/>
           </w:tcPr>
           <w:p>
             <w:pPr>
@@ -2697,7 +3628,88 @@
         </w:tc>
         <w:tc>
           <w:tcPr>
-            <w:tcW w:w="626" w:type="pct"/>
+            <w:tcW w:w="382" w:type="pct"/>
+          </w:tcPr>
+          <w:p>
+            <w:pPr>
+              <w:spacing w:line="240" w:lineRule="auto"/>
+              <w:jc w:val="left"/>
+              <w:rPr>
+                <w:rFonts w:ascii="Times" w:eastAsia="Times New Roman" w:hAnsi="Times" w:cs="Times New Roman"/>
+                <w:color w:val="000000"/>
+                <w:sz w:val="27"/>
+                <w:szCs w:val="27"/>
+              </w:rPr>
+            </w:pPr>
+            <w:r>
+              <w:rPr>
+                <w:rFonts w:ascii="Times" w:eastAsia="Times New Roman" w:hAnsi="Times" w:cs="Times New Roman"/>
+                <w:i/>
+                <w:color w:val="000000"/>
+                <w:sz w:val="27"/>
+                <w:szCs w:val="27"/>
+              </w:rPr>
+              <w:t>But</w:t>
+            </w:r>
+            <w:r>
+              <w:rPr>
+                <w:rFonts w:ascii="Times" w:eastAsia="Times New Roman" w:hAnsi="Times" w:cs="Times New Roman"/>
+                <w:color w:val="000000"/>
+                <w:sz w:val="27"/>
+                <w:szCs w:val="27"/>
+              </w:rPr>
+              <w:t xml:space="preserve"> I, I shall walk in mine </w:t>
+            </w:r>
+            <w:r>
+              <w:rPr>
+                <w:rFonts w:ascii="Times" w:eastAsia="Times New Roman" w:hAnsi="Times" w:cs="Times New Roman"/>
+                <w:i/>
+                <w:color w:val="000000"/>
+                <w:sz w:val="27"/>
+                <w:szCs w:val="27"/>
+              </w:rPr>
+              <w:t>integrity</w:t>
+            </w:r>
+            <w:r>
+              <w:rPr>
+                <w:rFonts w:ascii="Times" w:eastAsia="Times New Roman" w:hAnsi="Times" w:cs="Times New Roman"/>
+                <w:color w:val="000000"/>
+                <w:sz w:val="27"/>
+                <w:szCs w:val="27"/>
+              </w:rPr>
+              <w:t xml:space="preserve">: save me and have mercy upon me; </w:t>
+            </w:r>
+          </w:p>
+        </w:tc>
+        <w:tc>
+          <w:tcPr>
+            <w:tcW w:w="382" w:type="pct"/>
+          </w:tcPr>
+          <w:p>
+            <w:pPr>
+              <w:spacing w:line="240" w:lineRule="auto"/>
+              <w:jc w:val="left"/>
+              <w:rPr>
+                <w:rFonts w:ascii="Times" w:eastAsia="Times New Roman" w:hAnsi="Times" w:cs="Times New Roman"/>
+                <w:color w:val="000000"/>
+                <w:sz w:val="27"/>
+                <w:szCs w:val="27"/>
+              </w:rPr>
+            </w:pPr>
+            <w:r>
+              <w:rPr>
+                <w:rFonts w:ascii="Times" w:eastAsia="Times New Roman" w:hAnsi="Times" w:cs="Times New Roman"/>
+                <w:color w:val="000000"/>
+                <w:sz w:val="27"/>
+                <w:szCs w:val="27"/>
+              </w:rPr>
+              <w:t>But I, I will walk in my integrity: save me and have mercy on me,</w:t>
+            </w:r>
+          </w:p>
+        </w:tc>
+        <w:tc>
+          <w:tcPr>
+            <w:tcW w:w="524" w:type="pct"/>
           </w:tcPr>
           <w:p>
             <w:pPr>
@@ -2723,7 +3735,7 @@
         </w:tc>
         <w:tc>
           <w:tcPr>
-            <w:tcW w:w="615" w:type="pct"/>
+            <w:tcW w:w="514" w:type="pct"/>
           </w:tcPr>
           <w:p>
             <w:r>
@@ -2733,7 +3745,7 @@
         </w:tc>
         <w:tc>
           <w:tcPr>
-            <w:tcW w:w="621" w:type="pct"/>
+            <w:tcW w:w="520" w:type="pct"/>
           </w:tcPr>
           <w:p>
             <w:r>
@@ -2743,14 +3755,22 @@
         </w:tc>
         <w:tc>
           <w:tcPr>
-            <w:tcW w:w="632" w:type="pct"/>
+            <w:tcW w:w="529" w:type="pct"/>
           </w:tcPr>
           <w:p>
             <w:pPr>
               <w:pStyle w:val="EngIndEnd"/>
             </w:pPr>
             <w:r>
-              <w:t>But as for me, I walked in my guilessness;</w:t>
+              <w:t xml:space="preserve">But as for me, I walked in my </w:t>
+            </w:r>
+            <w:proofErr w:type="spellStart"/>
+            <w:r>
+              <w:t>guilessness</w:t>
+            </w:r>
+            <w:proofErr w:type="spellEnd"/>
+            <w:r>
+              <w:t>;</w:t>
             </w:r>
           </w:p>
           <w:p>
@@ -2758,13 +3778,21 @@
               <w:pStyle w:val="EngIndEnd"/>
             </w:pPr>
             <w:r>
-              <w:t>redeem me, and have mercy on me.</w:t>
-            </w:r>
-          </w:p>
-        </w:tc>
-        <w:tc>
-          <w:tcPr>
-            <w:tcW w:w="632" w:type="pct"/>
+              <w:t xml:space="preserve">redeem </w:t>
+            </w:r>
+            <w:proofErr w:type="gramStart"/>
+            <w:r>
+              <w:t>me, and</w:t>
+            </w:r>
+            <w:proofErr w:type="gramEnd"/>
+            <w:r>
+              <w:t xml:space="preserve"> have mercy on me.</w:t>
+            </w:r>
+          </w:p>
+        </w:tc>
+        <w:tc>
+          <w:tcPr>
+            <w:tcW w:w="581" w:type="pct"/>
           </w:tcPr>
           <w:p>
             <w:pPr>
@@ -2784,7 +3812,29 @@
                 <w:szCs w:val="24"/>
                 <w:shd w:val="clear" w:color="auto" w:fill="FFFFFF"/>
               </w:rPr>
-              <w:t>But I have walked in my innocence: redeem me, and have mercy upon me.</w:t>
+              <w:t xml:space="preserve">But I have walked in my innocence: redeem </w:t>
+            </w:r>
+            <w:proofErr w:type="gramStart"/>
+            <w:r>
+              <w:rPr>
+                <w:rFonts w:ascii="Tahoma" w:eastAsia="Times New Roman" w:hAnsi="Tahoma" w:cs="Tahoma"/>
+                <w:color w:val="2E1308"/>
+                <w:sz w:val="24"/>
+                <w:szCs w:val="24"/>
+                <w:shd w:val="clear" w:color="auto" w:fill="FFFFFF"/>
+              </w:rPr>
+              <w:t>me, and</w:t>
+            </w:r>
+            <w:proofErr w:type="gramEnd"/>
+            <w:r>
+              <w:rPr>
+                <w:rFonts w:ascii="Tahoma" w:eastAsia="Times New Roman" w:hAnsi="Tahoma" w:cs="Tahoma"/>
+                <w:color w:val="2E1308"/>
+                <w:sz w:val="24"/>
+                <w:szCs w:val="24"/>
+                <w:shd w:val="clear" w:color="auto" w:fill="FFFFFF"/>
+              </w:rPr>
+              <w:t xml:space="preserve"> have mercy upon me.</w:t>
             </w:r>
           </w:p>
           <w:p>
@@ -2795,7 +3845,7 @@
         </w:tc>
         <w:tc>
           <w:tcPr>
-            <w:tcW w:w="632" w:type="pct"/>
+            <w:tcW w:w="528" w:type="pct"/>
           </w:tcPr>
           <w:p>
             <w:pPr>
@@ -2848,13 +3898,14 @@
       <w:tr>
         <w:tc>
           <w:tcPr>
-            <w:tcW w:w="629" w:type="pct"/>
+            <w:tcW w:w="526" w:type="pct"/>
           </w:tcPr>
           <w:p>
             <w:pPr>
               <w:pStyle w:val="EnglishHangNoCoptic"/>
             </w:pPr>
             <w:r>
+              <w:lastRenderedPageBreak/>
               <w:t>12 My foot stands on the straight path;</w:t>
             </w:r>
           </w:p>
@@ -2887,7 +3938,7 @@
         </w:tc>
         <w:tc>
           <w:tcPr>
-            <w:tcW w:w="613" w:type="pct"/>
+            <w:tcW w:w="513" w:type="pct"/>
           </w:tcPr>
           <w:p>
             <w:pPr>
@@ -2925,16 +3976,98 @@
                 <w:tab w:val="left" w:pos="2600"/>
               </w:tabs>
             </w:pPr>
+            <w:r>
+              <w:tab/>
+            </w:r>
+          </w:p>
+        </w:tc>
+        <w:tc>
+          <w:tcPr>
+            <w:tcW w:w="382" w:type="pct"/>
+          </w:tcPr>
+          <w:p>
+            <w:pPr>
+              <w:spacing w:line="240" w:lineRule="auto"/>
+              <w:jc w:val="left"/>
+              <w:rPr>
+                <w:rFonts w:ascii="Times" w:eastAsia="Times New Roman" w:hAnsi="Times" w:cs="Times New Roman"/>
+                <w:color w:val="000000"/>
+                <w:sz w:val="27"/>
+                <w:szCs w:val="27"/>
+              </w:rPr>
+            </w:pPr>
+            <w:r>
+              <w:rPr>
+                <w:rFonts w:ascii="Times" w:eastAsia="Times New Roman" w:hAnsi="Times" w:cs="Times New Roman"/>
+                <w:i/>
+                <w:color w:val="000000"/>
+                <w:sz w:val="27"/>
+                <w:szCs w:val="27"/>
+              </w:rPr>
+              <w:t>for</w:t>
+            </w:r>
+            <w:r>
+              <w:rPr>
+                <w:rFonts w:ascii="Times" w:eastAsia="Times New Roman" w:hAnsi="Times" w:cs="Times New Roman"/>
+                <w:color w:val="000000"/>
+                <w:sz w:val="27"/>
+                <w:szCs w:val="27"/>
+              </w:rPr>
+              <w:t xml:space="preserve"> my foot hath stood in rectitude: I shall bless Thee, Lord, in the </w:t>
+            </w:r>
+            <w:r>
+              <w:rPr>
+                <w:rFonts w:ascii="Times" w:eastAsia="Times New Roman" w:hAnsi="Times" w:cs="Times New Roman"/>
+                <w:i/>
+                <w:color w:val="000000"/>
+                <w:sz w:val="27"/>
+                <w:szCs w:val="27"/>
+              </w:rPr>
+              <w:t>churches.</w:t>
+            </w:r>
+          </w:p>
+        </w:tc>
+        <w:tc>
+          <w:tcPr>
+            <w:tcW w:w="382" w:type="pct"/>
+          </w:tcPr>
+          <w:p>
+            <w:pPr>
+              <w:spacing w:line="240" w:lineRule="auto"/>
+              <w:jc w:val="left"/>
+              <w:rPr>
+                <w:rFonts w:ascii="Times" w:eastAsia="Times New Roman" w:hAnsi="Times" w:cs="Times New Roman"/>
+                <w:color w:val="000000"/>
+                <w:sz w:val="27"/>
+                <w:szCs w:val="27"/>
+              </w:rPr>
+            </w:pPr>
+            <w:r>
+              <w:rPr>
+                <w:rFonts w:ascii="Times" w:eastAsia="Times New Roman" w:hAnsi="Times" w:cs="Times New Roman"/>
+                <w:color w:val="000000"/>
+                <w:sz w:val="27"/>
+                <w:szCs w:val="27"/>
+              </w:rPr>
+              <w:t xml:space="preserve">for my foot has stood in uprightness: I will bless You, Lord, in the churches. </w:t>
+            </w:r>
+            <w:r>
+              <w:rPr>
+                <w:rFonts w:ascii="Times" w:eastAsia="Times New Roman" w:hAnsi="Times" w:cs="Times New Roman"/>
+                <w:i/>
+                <w:color w:val="000000"/>
+                <w:sz w:val="27"/>
+                <w:szCs w:val="27"/>
+              </w:rPr>
+              <w:t>Alleluia.</w:t>
+            </w:r>
             <w:bookmarkStart w:id="0" w:name="_GoBack"/>
             <w:bookmarkEnd w:id="0"/>
-            <w:r>
-              <w:tab/>
-            </w:r>
-          </w:p>
-        </w:tc>
-        <w:tc>
-          <w:tcPr>
-            <w:tcW w:w="626" w:type="pct"/>
+          </w:p>
+        </w:tc>
+        <w:tc>
+          <w:tcPr>
+            <w:tcW w:w="524" w:type="pct"/>
           </w:tcPr>
           <w:p>
             <w:pPr>
@@ -2971,7 +4104,7 @@
         </w:tc>
         <w:tc>
           <w:tcPr>
-            <w:tcW w:w="615" w:type="pct"/>
+            <w:tcW w:w="514" w:type="pct"/>
           </w:tcPr>
           <w:p>
             <w:r>
@@ -2981,7 +4114,7 @@
         </w:tc>
         <w:tc>
           <w:tcPr>
-            <w:tcW w:w="621" w:type="pct"/>
+            <w:tcW w:w="520" w:type="pct"/>
           </w:tcPr>
           <w:p>
             <w:r>
@@ -2991,7 +4124,7 @@
         </w:tc>
         <w:tc>
           <w:tcPr>
-            <w:tcW w:w="632" w:type="pct"/>
+            <w:tcW w:w="529" w:type="pct"/>
           </w:tcPr>
           <w:p>
             <w:pPr>
@@ -3012,7 +4145,7 @@
         </w:tc>
         <w:tc>
           <w:tcPr>
-            <w:tcW w:w="632" w:type="pct"/>
+            <w:tcW w:w="581" w:type="pct"/>
           </w:tcPr>
           <w:p>
             <w:pPr>
@@ -3054,7 +4187,7 @@
         </w:tc>
         <w:tc>
           <w:tcPr>
-            <w:tcW w:w="632" w:type="pct"/>
+            <w:tcW w:w="528" w:type="pct"/>
           </w:tcPr>
           <w:p>
             <w:pPr>
@@ -3122,7 +4255,7 @@
 </file>
 
 <file path=word/endnotes.xml><?xml version="1.0" encoding="utf-8"?>
-<w:endnotes xmlns:wpc="http://schemas.microsoft.com/office/word/2010/wordprocessingCanvas" xmlns:mo="http://schemas.microsoft.com/office/mac/office/2008/main" xmlns:mc="http://schemas.openxmlformats.org/markup-compatibility/2006" xmlns:mv="urn:schemas-microsoft-com:mac:vml" xmlns:o="urn:schemas-microsoft-com:office:office" xmlns:r="http://schemas.openxmlformats.org/officeDocument/2006/relationships" xmlns:m="http://schemas.openxmlformats.org/officeDocument/2006/math" xmlns:v="urn:schemas-microsoft-com:vml" xmlns:wp14="http://schemas.microsoft.com/office/word/2010/wordprocessingDrawing" xmlns:wp="http://schemas.openxmlformats.org/drawingml/2006/wordprocessingDrawing" xmlns:w10="urn:schemas-microsoft-com:office:word" xmlns:w="http://schemas.openxmlformats.org/wordprocessingml/2006/main" xmlns:w14="http://schemas.microsoft.com/office/word/2010/wordml" xmlns:w15="http://schemas.microsoft.com/office/word/2012/wordml" xmlns:wpg="http://schemas.microsoft.com/office/word/2010/wordprocessingGroup" xmlns:wpi="http://schemas.microsoft.com/office/word/2010/wordprocessingInk" xmlns:wne="http://schemas.microsoft.com/office/word/2006/wordml" xmlns:wps="http://schemas.microsoft.com/office/word/2010/wordprocessingShape" mc:Ignorable="w14 w15 wp14">
+<w:endnotes xmlns:wpc="http://schemas.microsoft.com/office/word/2010/wordprocessingCanvas" xmlns:cx="http://schemas.microsoft.com/office/drawing/2014/chartex" xmlns:cx1="http://schemas.microsoft.com/office/drawing/2015/9/8/chartex" xmlns:cx2="http://schemas.microsoft.com/office/drawing/2015/10/21/chartex" xmlns:cx3="http://schemas.microsoft.com/office/drawing/2016/5/9/chartex" xmlns:cx4="http://schemas.microsoft.com/office/drawing/2016/5/10/chartex" xmlns:cx5="http://schemas.microsoft.com/office/drawing/2016/5/11/chartex" xmlns:cx6="http://schemas.microsoft.com/office/drawing/2016/5/12/chartex" xmlns:cx7="http://schemas.microsoft.com/office/drawing/2016/5/13/chartex" xmlns:cx8="http://schemas.microsoft.com/office/drawing/2016/5/14/chartex" xmlns:mc="http://schemas.openxmlformats.org/markup-compatibility/2006" xmlns:aink="http://schemas.microsoft.com/office/drawing/2016/ink" xmlns:am3d="http://schemas.microsoft.com/office/drawing/2017/model3d" xmlns:o="urn:schemas-microsoft-com:office:office" xmlns:r="http://schemas.openxmlformats.org/officeDocument/2006/relationships" xmlns:m="http://schemas.openxmlformats.org/officeDocument/2006/math" xmlns:v="urn:schemas-microsoft-com:vml" xmlns:wp14="http://schemas.microsoft.com/office/word/2010/wordprocessingDrawing" xmlns:wp="http://schemas.openxmlformats.org/drawingml/2006/wordprocessingDrawing" xmlns:w10="urn:schemas-microsoft-com:office:word" xmlns:w="http://schemas.openxmlformats.org/wordprocessingml/2006/main" xmlns:w14="http://schemas.microsoft.com/office/word/2010/wordml" xmlns:w15="http://schemas.microsoft.com/office/word/2012/wordml" xmlns:w16cid="http://schemas.microsoft.com/office/word/2016/wordml/cid" xmlns:w16se="http://schemas.microsoft.com/office/word/2015/wordml/symex" xmlns:wpg="http://schemas.microsoft.com/office/word/2010/wordprocessingGroup" xmlns:wpi="http://schemas.microsoft.com/office/word/2010/wordprocessingInk" xmlns:wne="http://schemas.microsoft.com/office/word/2006/wordml" xmlns:wps="http://schemas.microsoft.com/office/word/2010/wordprocessingShape" mc:Ignorable="w14 w15 w16se w16cid wp14">
   <w:endnote w:type="separator" w:id="-1">
     <w:p>
       <w:pPr>
@@ -3147,7 +4280,7 @@
 </file>
 
 <file path=word/footnotes.xml><?xml version="1.0" encoding="utf-8"?>
-<w:footnotes xmlns:wpc="http://schemas.microsoft.com/office/word/2010/wordprocessingCanvas" xmlns:mo="http://schemas.microsoft.com/office/mac/office/2008/main" xmlns:mc="http://schemas.openxmlformats.org/markup-compatibility/2006" xmlns:mv="urn:schemas-microsoft-com:mac:vml" xmlns:o="urn:schemas-microsoft-com:office:office" xmlns:r="http://schemas.openxmlformats.org/officeDocument/2006/relationships" xmlns:m="http://schemas.openxmlformats.org/officeDocument/2006/math" xmlns:v="urn:schemas-microsoft-com:vml" xmlns:wp14="http://schemas.microsoft.com/office/word/2010/wordprocessingDrawing" xmlns:wp="http://schemas.openxmlformats.org/drawingml/2006/wordprocessingDrawing" xmlns:w10="urn:schemas-microsoft-com:office:word" xmlns:w="http://schemas.openxmlformats.org/wordprocessingml/2006/main" xmlns:w14="http://schemas.microsoft.com/office/word/2010/wordml" xmlns:w15="http://schemas.microsoft.com/office/word/2012/wordml" xmlns:wpg="http://schemas.microsoft.com/office/word/2010/wordprocessingGroup" xmlns:wpi="http://schemas.microsoft.com/office/word/2010/wordprocessingInk" xmlns:wne="http://schemas.microsoft.com/office/word/2006/wordml" xmlns:wps="http://schemas.microsoft.com/office/word/2010/wordprocessingShape" mc:Ignorable="w14 w15 wp14">
+<w:footnotes xmlns:wpc="http://schemas.microsoft.com/office/word/2010/wordprocessingCanvas" xmlns:cx="http://schemas.microsoft.com/office/drawing/2014/chartex" xmlns:cx1="http://schemas.microsoft.com/office/drawing/2015/9/8/chartex" xmlns:cx2="http://schemas.microsoft.com/office/drawing/2015/10/21/chartex" xmlns:cx3="http://schemas.microsoft.com/office/drawing/2016/5/9/chartex" xmlns:cx4="http://schemas.microsoft.com/office/drawing/2016/5/10/chartex" xmlns:cx5="http://schemas.microsoft.com/office/drawing/2016/5/11/chartex" xmlns:cx6="http://schemas.microsoft.com/office/drawing/2016/5/12/chartex" xmlns:cx7="http://schemas.microsoft.com/office/drawing/2016/5/13/chartex" xmlns:cx8="http://schemas.microsoft.com/office/drawing/2016/5/14/chartex" xmlns:mc="http://schemas.openxmlformats.org/markup-compatibility/2006" xmlns:aink="http://schemas.microsoft.com/office/drawing/2016/ink" xmlns:am3d="http://schemas.microsoft.com/office/drawing/2017/model3d" xmlns:o="urn:schemas-microsoft-com:office:office" xmlns:r="http://schemas.openxmlformats.org/officeDocument/2006/relationships" xmlns:m="http://schemas.openxmlformats.org/officeDocument/2006/math" xmlns:v="urn:schemas-microsoft-com:vml" xmlns:wp14="http://schemas.microsoft.com/office/word/2010/wordprocessingDrawing" xmlns:wp="http://schemas.openxmlformats.org/drawingml/2006/wordprocessingDrawing" xmlns:w10="urn:schemas-microsoft-com:office:word" xmlns:w="http://schemas.openxmlformats.org/wordprocessingml/2006/main" xmlns:w14="http://schemas.microsoft.com/office/word/2010/wordml" xmlns:w15="http://schemas.microsoft.com/office/word/2012/wordml" xmlns:w16cid="http://schemas.microsoft.com/office/word/2016/wordml/cid" xmlns:w16se="http://schemas.microsoft.com/office/word/2015/wordml/symex" xmlns:wpg="http://schemas.microsoft.com/office/word/2010/wordprocessingGroup" xmlns:wpi="http://schemas.microsoft.com/office/word/2010/wordprocessingInk" xmlns:wne="http://schemas.microsoft.com/office/word/2006/wordml" xmlns:wps="http://schemas.microsoft.com/office/word/2010/wordprocessingShape" mc:Ignorable="w14 w15 w16se w16cid wp14">
   <w:footnote w:type="separator" w:id="-1">
     <w:p>
       <w:pPr>
@@ -3224,7 +4357,15 @@
         <w:footnoteRef/>
       </w:r>
       <w:r>
-        <w:t xml:space="preserve"> ‘God’s house means the ark. because the temple was not yet built’ (St. Theodoret). ‘The beauty of the house is those in the Church who are adorned with the beauty of holiness’ (St. Athanasius).</w:t>
+        <w:t xml:space="preserve"> ‘God’s house means the ark. because the temple was not yet built’ (St. </w:t>
+      </w:r>
+      <w:proofErr w:type="spellStart"/>
+      <w:r>
+        <w:t>Theodoret</w:t>
+      </w:r>
+      <w:proofErr w:type="spellEnd"/>
+      <w:r>
+        <w:t>). ‘The beauty of the house is those in the Church who are adorned with the beauty of holiness’ (St. Athanasius).</w:t>
       </w:r>
     </w:p>
   </w:footnote>
@@ -3240,7 +4381,15 @@
         <w:footnoteRef/>
       </w:r>
       <w:r>
-        <w:t xml:space="preserve"> ‘God’s house means the ark. because the temple was not yet built’ (St. Theodoret). ‘The beauty of the house is those in the Church who are adorned with the beauty of holiness’ (St. Athanasius).</w:t>
+        <w:t xml:space="preserve"> ‘God’s house means the ark. because the temple was not yet built’ (St. </w:t>
+      </w:r>
+      <w:proofErr w:type="spellStart"/>
+      <w:r>
+        <w:t>Theodoret</w:t>
+      </w:r>
+      <w:proofErr w:type="spellEnd"/>
+      <w:r>
+        <w:t>). ‘The beauty of the house is those in the Church who are adorned with the beauty of holiness’ (St. Athanasius).</w:t>
       </w:r>
     </w:p>
   </w:footnote>
@@ -3280,7 +4429,7 @@
 </file>
 
 <file path=word/styles.xml><?xml version="1.0" encoding="utf-8"?>
-<w:styles xmlns:mc="http://schemas.openxmlformats.org/markup-compatibility/2006" xmlns:r="http://schemas.openxmlformats.org/officeDocument/2006/relationships" xmlns:w="http://schemas.openxmlformats.org/wordprocessingml/2006/main" xmlns:w14="http://schemas.microsoft.com/office/word/2010/wordml" xmlns:w15="http://schemas.microsoft.com/office/word/2012/wordml" mc:Ignorable="w14 w15">
+<w:styles xmlns:mc="http://schemas.openxmlformats.org/markup-compatibility/2006" xmlns:r="http://schemas.openxmlformats.org/officeDocument/2006/relationships" xmlns:w="http://schemas.openxmlformats.org/wordprocessingml/2006/main" xmlns:w14="http://schemas.microsoft.com/office/word/2010/wordml" xmlns:w15="http://schemas.microsoft.com/office/word/2012/wordml" xmlns:w16cid="http://schemas.microsoft.com/office/word/2016/wordml/cid" xmlns:w16se="http://schemas.microsoft.com/office/word/2015/wordml/symex" mc:Ignorable="w14 w15 w16se w16cid">
   <w:docDefaults>
     <w:rPrDefault>
       <w:rPr>
@@ -3296,7 +4445,7 @@
       </w:pPr>
     </w:pPrDefault>
   </w:docDefaults>
-  <w:latentStyles w:defLockedState="0" w:defUIPriority="99" w:defSemiHidden="0" w:defUnhideWhenUsed="0" w:defQFormat="0" w:count="380">
+  <w:latentStyles w:defLockedState="0" w:defUIPriority="99" w:defSemiHidden="0" w:defUnhideWhenUsed="0" w:defQFormat="0" w:count="375">
     <w:lsdException w:name="Normal" w:uiPriority="0" w:qFormat="1"/>
     <w:lsdException w:name="heading 1" w:uiPriority="9" w:qFormat="1"/>
     <w:lsdException w:name="heading 2" w:semiHidden="1" w:uiPriority="9" w:unhideWhenUsed="1" w:qFormat="1"/>
@@ -3453,15 +4602,6 @@
     <w:lsdException w:name="Balloon Text" w:semiHidden="1" w:unhideWhenUsed="1"/>
     <w:lsdException w:name="Table Grid" w:uiPriority="59"/>
     <w:lsdException w:name="Table Theme" w:semiHidden="1" w:unhideWhenUsed="1"/>
-    <w:lsdException w:name="Note Level 1" w:semiHidden="1" w:unhideWhenUsed="1"/>
-    <w:lsdException w:name="Note Level 2" w:semiHidden="1" w:unhideWhenUsed="1"/>
-    <w:lsdException w:name="Note Level 3" w:semiHidden="1" w:unhideWhenUsed="1"/>
-    <w:lsdException w:name="Note Level 4" w:semiHidden="1" w:unhideWhenUsed="1"/>
-    <w:lsdException w:name="Note Level 5" w:semiHidden="1" w:unhideWhenUsed="1"/>
-    <w:lsdException w:name="Note Level 6" w:semiHidden="1" w:unhideWhenUsed="1"/>
-    <w:lsdException w:name="Note Level 7" w:semiHidden="1" w:unhideWhenUsed="1"/>
-    <w:lsdException w:name="Note Level 8" w:semiHidden="1" w:unhideWhenUsed="1"/>
-    <w:lsdException w:name="Note Level 9" w:semiHidden="1" w:unhideWhenUsed="1"/>
     <w:lsdException w:name="Placeholder Text" w:semiHidden="1"/>
     <w:lsdException w:name="No Spacing" w:uiPriority="1" w:qFormat="1"/>
     <w:lsdException w:name="Light Shading" w:uiPriority="60"/>
@@ -3799,7 +4939,6 @@
       <w:spacing w:after="0" w:line="240" w:lineRule="auto"/>
     </w:pPr>
     <w:tblPr>
-      <w:tblInd w:w="0" w:type="dxa"/>
       <w:tblBorders>
         <w:top w:val="single" w:sz="4" w:space="0" w:color="auto"/>
         <w:left w:val="single" w:sz="4" w:space="0" w:color="auto"/>
@@ -3808,12 +4947,6 @@
         <w:insideH w:val="single" w:sz="4" w:space="0" w:color="auto"/>
         <w:insideV w:val="single" w:sz="4" w:space="0" w:color="auto"/>
       </w:tblBorders>
-      <w:tblCellMar>
-        <w:top w:w="0" w:type="dxa"/>
-        <w:left w:w="108" w:type="dxa"/>
-        <w:bottom w:w="0" w:type="dxa"/>
-        <w:right w:w="108" w:type="dxa"/>
-      </w:tblCellMar>
     </w:tblPr>
   </w:style>
   <w:style w:type="paragraph" w:customStyle="1" w:styleId="Coptic">
@@ -4659,7 +5792,7 @@
 </file>
 
 <file path=customXml/itemProps1.xml><?xml version="1.0" encoding="utf-8"?>
-<ds:datastoreItem xmlns:ds="http://schemas.openxmlformats.org/officeDocument/2006/customXml" ds:itemID="{925BC31E-8B0F-B64C-8D0A-B40360C7EF8E}">
+<ds:datastoreItem xmlns:ds="http://schemas.openxmlformats.org/officeDocument/2006/customXml" ds:itemID="{45648E49-403D-4330-9A7A-8912392BA596}">
   <ds:schemaRefs>
     <ds:schemaRef ds:uri="http://schemas.openxmlformats.org/officeDocument/2006/bibliography"/>
   </ds:schemaRefs>

</xml_diff>